<commit_message>
modify doc about add product download.
</commit_message>
<xml_diff>
--- a/docs/日陶跨境通数据同步系统开发说明书.docx
+++ b/docs/日陶跨境通数据同步系统开发说明书.docx
@@ -78,9 +78,6 @@
       </w:r>
     </w:p>
     <w:p>
-      <w:pPr>
-        <w:pStyle w:val="4"/>
-      </w:pPr>
       <w:r>
         <w:rPr>
           <w:rFonts w:hint="eastAsia"/>
@@ -460,9 +457,6 @@
     <w:p>
       <w:pPr>
         <w:ind w:left="420"/>
-        <w:rPr>
-          <w:rFonts w:hint="eastAsia"/>
-        </w:rPr>
       </w:pPr>
       <w:r>
         <w:rPr>
@@ -498,9 +492,6 @@
           <w:ilvl w:val="2"/>
           <w:numId w:val="2"/>
         </w:numPr>
-        <w:rPr>
-          <w:rFonts w:hint="eastAsia"/>
-        </w:rPr>
       </w:pPr>
       <w:r>
         <w:rPr>
@@ -508,8 +499,148 @@
         </w:rPr>
         <w:t>商品下载</w:t>
       </w:r>
-      <w:bookmarkStart w:id="0" w:name="_GoBack"/>
-      <w:bookmarkEnd w:id="0"/>
+    </w:p>
+    <w:p>
+      <w:pPr>
+        <w:pStyle w:val="4"/>
+        <w:numPr>
+          <w:ilvl w:val="3"/>
+          <w:numId w:val="2"/>
+        </w:numPr>
+      </w:pPr>
+      <w:r>
+        <w:rPr>
+          <w:rFonts w:hint="eastAsia"/>
+        </w:rPr>
+        <w:t>前提</w:t>
+      </w:r>
+    </w:p>
+    <w:p>
+      <w:pPr>
+        <w:ind w:firstLine="420"/>
+      </w:pPr>
+      <w:r>
+        <w:rPr>
+          <w:rFonts w:hint="eastAsia"/>
+        </w:rPr>
+        <w:t>手动同步商品品牌与商品分类。</w:t>
+      </w:r>
+    </w:p>
+    <w:p>
+      <w:pPr>
+        <w:pStyle w:val="4"/>
+        <w:numPr>
+          <w:ilvl w:val="3"/>
+          <w:numId w:val="2"/>
+        </w:numPr>
+      </w:pPr>
+      <w:r>
+        <w:rPr>
+          <w:rFonts w:hint="eastAsia"/>
+        </w:rPr>
+        <w:t>功能需求</w:t>
+      </w:r>
+    </w:p>
+    <w:p>
+      <w:pPr>
+        <w:pStyle w:val="a8"/>
+        <w:numPr>
+          <w:ilvl w:val="0"/>
+          <w:numId w:val="3"/>
+        </w:numPr>
+        <w:ind w:firstLineChars="0"/>
+      </w:pPr>
+      <w:r>
+        <w:rPr>
+          <w:rFonts w:hint="eastAsia"/>
+        </w:rPr>
+        <w:t>下载跨境通中商品到</w:t>
+      </w:r>
+      <w:r>
+        <w:rPr>
+          <w:rFonts w:hint="eastAsia"/>
+        </w:rPr>
+        <w:t>ERP</w:t>
+      </w:r>
+    </w:p>
+    <w:tbl>
+      <w:tblPr>
+        <w:tblStyle w:val="a5"/>
+        <w:tblW w:w="0" w:type="auto"/>
+        <w:tblLook w:val="04A0" w:firstRow="1" w:lastRow="0" w:firstColumn="1" w:lastColumn="0" w:noHBand="0" w:noVBand="1"/>
+      </w:tblPr>
+      <w:tblGrid>
+        <w:gridCol w:w="8522"/>
+      </w:tblGrid>
+      <w:tr>
+        <w:tc>
+          <w:tcPr>
+            <w:tcW w:w="8522" w:type="dxa"/>
+          </w:tcPr>
+          <w:p>
+            <w:r>
+              <w:rPr>
+                <w:rFonts w:hint="eastAsia"/>
+              </w:rPr>
+              <w:t>根据时间段，获取商品</w:t>
+            </w:r>
+            <w:r>
+              <w:rPr>
+                <w:rFonts w:hint="eastAsia"/>
+              </w:rPr>
+              <w:t>ID</w:t>
+            </w:r>
+            <w:r>
+              <w:rPr>
+                <w:rFonts w:hint="eastAsia"/>
+              </w:rPr>
+              <w:t>列表</w:t>
+            </w:r>
+          </w:p>
+          <w:p>
+            <w:r>
+              <w:rPr>
+                <w:rFonts w:hint="eastAsia"/>
+              </w:rPr>
+              <w:t>根据商品</w:t>
+            </w:r>
+            <w:r>
+              <w:rPr>
+                <w:rFonts w:hint="eastAsia"/>
+              </w:rPr>
+              <w:t>ID</w:t>
+            </w:r>
+            <w:r>
+              <w:rPr>
+                <w:rFonts w:hint="eastAsia"/>
+              </w:rPr>
+              <w:t>批量获取商品信息</w:t>
+            </w:r>
+          </w:p>
+        </w:tc>
+      </w:tr>
+    </w:tbl>
+    <w:p/>
+    <w:p>
+      <w:pPr>
+        <w:pStyle w:val="a8"/>
+        <w:numPr>
+          <w:ilvl w:val="0"/>
+          <w:numId w:val="3"/>
+        </w:numPr>
+        <w:ind w:firstLineChars="0"/>
+        <w:rPr>
+          <w:rFonts w:hint="eastAsia"/>
+          <w:color w:val="FF0000"/>
+        </w:rPr>
+      </w:pPr>
+      <w:r>
+        <w:rPr>
+          <w:rFonts w:hint="eastAsia"/>
+          <w:color w:val="FF0000"/>
+        </w:rPr>
+        <w:t>只下载备案成功的商品</w:t>
+      </w:r>
     </w:p>
     <w:p>
       <w:pPr>
@@ -528,7 +659,50 @@
           <w:rFonts w:hint="eastAsia"/>
           <w:color w:val="FF0000"/>
         </w:rPr>
-        <w:t>只下载备案成功的商品</w:t>
+        <w:lastRenderedPageBreak/>
+        <w:t>将跨境通的商品</w:t>
+      </w:r>
+      <w:r>
+        <w:rPr>
+          <w:rFonts w:hint="eastAsia"/>
+          <w:color w:val="FF0000"/>
+        </w:rPr>
+        <w:t>ID</w:t>
+      </w:r>
+      <w:r>
+        <w:rPr>
+          <w:rFonts w:hint="eastAsia"/>
+          <w:color w:val="FF0000"/>
+        </w:rPr>
+        <w:t>对应到商品表的</w:t>
+      </w:r>
+      <w:r>
+        <w:rPr>
+          <w:rFonts w:hint="eastAsia"/>
+          <w:color w:val="FF0000"/>
+        </w:rPr>
+        <w:t>p31</w:t>
+      </w:r>
+      <w:r>
+        <w:rPr>
+          <w:rFonts w:hint="eastAsia"/>
+          <w:color w:val="FF0000"/>
+        </w:rPr>
+        <w:t>（原来为</w:t>
+      </w:r>
+      <w:r>
+        <w:rPr>
+          <w:rFonts w:hint="eastAsia"/>
+          <w:color w:val="FF0000"/>
+        </w:rPr>
+        <w:t>p28</w:t>
+      </w:r>
+      <w:r>
+        <w:rPr>
+          <w:rFonts w:hint="eastAsia"/>
+          <w:color w:val="FF0000"/>
+        </w:rPr>
+        <w:t>）</w:t>
       </w:r>
     </w:p>
     <w:p>
@@ -713,15 +887,7 @@
           <w:rFonts w:hint="eastAsia"/>
           <w:color w:val="FF0000"/>
         </w:rPr>
-        <w:t>只上传保税仓的订单（订单中的所属仓库中的仓</w:t>
-      </w:r>
-      <w:r>
-        <w:rPr>
-          <w:rFonts w:hint="eastAsia"/>
-          <w:color w:val="FF0000"/>
-        </w:rPr>
-        <w:lastRenderedPageBreak/>
-        <w:t>库类别）</w:t>
+        <w:t>只上传保税仓的订单（订单中的所属仓库中的仓库类别）</w:t>
       </w:r>
     </w:p>
     <w:tbl>
@@ -1301,9 +1467,6 @@
           <w:numId w:val="1"/>
         </w:numPr>
         <w:ind w:firstLineChars="0"/>
-        <w:rPr>
-          <w:rFonts w:hint="eastAsia"/>
-        </w:rPr>
       </w:pPr>
       <w:r>
         <w:rPr>
@@ -1333,7 +1496,6 @@
         </w:numPr>
         <w:ind w:firstLineChars="0"/>
         <w:rPr>
-          <w:rFonts w:hint="eastAsia"/>
           <w:color w:val="FF0000"/>
         </w:rPr>
       </w:pPr>
@@ -1354,7 +1516,6 @@
         </w:numPr>
         <w:ind w:firstLineChars="0"/>
         <w:rPr>
-          <w:rFonts w:hint="eastAsia"/>
           <w:color w:val="FF0000"/>
         </w:rPr>
       </w:pPr>
@@ -1468,6 +1629,7 @@
         <w:rPr>
           <w:rFonts w:hint="eastAsia"/>
         </w:rPr>
+        <w:lastRenderedPageBreak/>
         <w:t>异常处理功能</w:t>
       </w:r>
     </w:p>
@@ -1688,7 +1850,6 @@
           </w:tcPr>
           <w:p>
             <w:r>
-              <w:lastRenderedPageBreak/>
               <w:t>format</w:t>
             </w:r>
           </w:p>
@@ -2328,7 +2489,14 @@
               <w:rPr>
                 <w:rFonts w:hint="eastAsia"/>
               </w:rPr>
-              <w:t>跨境通分类编码</w:t>
+              <w:t>跨境通分类编</w:t>
+            </w:r>
+            <w:r>
+              <w:rPr>
+                <w:rFonts w:hint="eastAsia"/>
+              </w:rPr>
+              <w:lastRenderedPageBreak/>
+              <w:t>码</w:t>
             </w:r>
           </w:p>
         </w:tc>
@@ -2352,7 +2520,14 @@
         <w:rPr>
           <w:rFonts w:hint="eastAsia"/>
         </w:rPr>
+        <w:lastRenderedPageBreak/>
         <w:t>商品</w:t>
+      </w:r>
+      <w:r>
+        <w:rPr>
+          <w:rFonts w:hint="eastAsia"/>
+        </w:rPr>
+        <w:t>上传</w:t>
       </w:r>
     </w:p>
     <w:p>
@@ -2724,7 +2899,6 @@
           <w:p>
             <w:proofErr w:type="spellStart"/>
             <w:r>
-              <w:lastRenderedPageBreak/>
               <w:t>BriefName</w:t>
             </w:r>
             <w:proofErr w:type="spellEnd"/>
@@ -3933,7 +4107,14 @@
                     <w:rPr>
                       <w:rFonts w:hint="eastAsia"/>
                     </w:rPr>
-                    <w:t>海关关区根据商品所入仓库对应的四位数关区代码填写</w:t>
+                    <w:t>海关关区根据</w:t>
+                  </w:r>
+                  <w:r>
+                    <w:rPr>
+                      <w:rFonts w:hint="eastAsia"/>
+                    </w:rPr>
+                    <w:lastRenderedPageBreak/>
+                    <w:t>商品所入仓库对应的四位数关区代码填写</w:t>
                   </w:r>
                 </w:p>
               </w:tc>
@@ -3946,6 +4127,7 @@
                 <w:p>
                   <w:proofErr w:type="spellStart"/>
                   <w:r>
+                    <w:lastRenderedPageBreak/>
                     <w:t>StoreType</w:t>
                   </w:r>
                   <w:proofErr w:type="spellEnd"/>
@@ -4287,6 +4469,7 @@
           <w:p>
             <w:proofErr w:type="spellStart"/>
             <w:r>
+              <w:lastRenderedPageBreak/>
               <w:t>ProductMaintainInfo</w:t>
             </w:r>
             <w:proofErr w:type="spellEnd"/>
@@ -4429,7 +4612,6 @@
                 </w:tcPr>
                 <w:p>
                   <w:r>
-                    <w:lastRenderedPageBreak/>
                     <w:t>Weight</w:t>
                   </w:r>
                 </w:p>
@@ -4806,7 +4988,6 @@
                 <w:rFonts w:hint="eastAsia"/>
                 <w:highlight w:val="yellow"/>
               </w:rPr>
-              <w:lastRenderedPageBreak/>
               <w:t>响应体</w:t>
             </w:r>
           </w:p>
@@ -4965,6 +5146,2867 @@
         </w:rPr>
         <w:t>备注：暂时仅考虑了跨境通中的必选字段。</w:t>
       </w:r>
+    </w:p>
+    <w:p>
+      <w:pPr>
+        <w:pStyle w:val="3"/>
+        <w:numPr>
+          <w:ilvl w:val="2"/>
+          <w:numId w:val="2"/>
+        </w:numPr>
+      </w:pPr>
+      <w:r>
+        <w:rPr>
+          <w:rFonts w:hint="eastAsia"/>
+        </w:rPr>
+        <w:t>商品下载</w:t>
+      </w:r>
+    </w:p>
+    <w:p>
+      <w:pPr>
+        <w:ind w:firstLine="420"/>
+      </w:pPr>
+      <w:r>
+        <w:rPr>
+          <w:rFonts w:hint="eastAsia"/>
+        </w:rPr>
+        <w:t>ERP</w:t>
+      </w:r>
+      <w:r>
+        <w:rPr>
+          <w:rFonts w:hint="eastAsia"/>
+        </w:rPr>
+        <w:t>数据表：商品。</w:t>
+      </w:r>
+    </w:p>
+    <w:p>
+      <w:pPr>
+        <w:ind w:firstLine="420"/>
+      </w:pPr>
+      <w:r>
+        <w:rPr>
+          <w:rFonts w:hint="eastAsia"/>
+        </w:rPr>
+        <w:t>跨境通接口：</w:t>
+      </w:r>
+      <w:proofErr w:type="spellStart"/>
+      <w:r>
+        <w:t>Product</w:t>
+      </w:r>
+      <w:r>
+        <w:t>.</w:t>
+      </w:r>
+      <w:r>
+        <w:t>ProudctInfoBatchGet</w:t>
+      </w:r>
+      <w:proofErr w:type="spellEnd"/>
+      <w:r>
+        <w:rPr>
+          <w:rFonts w:hint="eastAsia"/>
+        </w:rPr>
+        <w:t>。</w:t>
+      </w:r>
+    </w:p>
+    <w:tbl>
+      <w:tblPr>
+        <w:tblStyle w:val="a5"/>
+        <w:tblW w:w="0" w:type="auto"/>
+        <w:tblLook w:val="04A0" w:firstRow="1" w:lastRow="0" w:firstColumn="1" w:lastColumn="0" w:noHBand="0" w:noVBand="1"/>
+      </w:tblPr>
+      <w:tblGrid>
+        <w:gridCol w:w="1981"/>
+        <w:gridCol w:w="1641"/>
+        <w:gridCol w:w="1624"/>
+        <w:gridCol w:w="1638"/>
+        <w:gridCol w:w="1638"/>
+      </w:tblGrid>
+      <w:tr>
+        <w:tc>
+          <w:tcPr>
+            <w:tcW w:w="1981" w:type="dxa"/>
+          </w:tcPr>
+          <w:p>
+            <w:r>
+              <w:rPr>
+                <w:rFonts w:hint="eastAsia"/>
+              </w:rPr>
+              <w:t>跨境通属性</w:t>
+            </w:r>
+          </w:p>
+        </w:tc>
+        <w:tc>
+          <w:tcPr>
+            <w:tcW w:w="1641" w:type="dxa"/>
+          </w:tcPr>
+          <w:p>
+            <w:r>
+              <w:rPr>
+                <w:rFonts w:hint="eastAsia"/>
+              </w:rPr>
+              <w:t>类型</w:t>
+            </w:r>
+          </w:p>
+        </w:tc>
+        <w:tc>
+          <w:tcPr>
+            <w:tcW w:w="1624" w:type="dxa"/>
+          </w:tcPr>
+          <w:p>
+            <w:r>
+              <w:rPr>
+                <w:rFonts w:hint="eastAsia"/>
+              </w:rPr>
+              <w:t>可选</w:t>
+            </w:r>
+            <w:r>
+              <w:rPr>
+                <w:rFonts w:hint="eastAsia"/>
+              </w:rPr>
+              <w:t>/</w:t>
+            </w:r>
+            <w:r>
+              <w:rPr>
+                <w:rFonts w:hint="eastAsia"/>
+              </w:rPr>
+              <w:t>必选</w:t>
+            </w:r>
+          </w:p>
+        </w:tc>
+        <w:tc>
+          <w:tcPr>
+            <w:tcW w:w="1638" w:type="dxa"/>
+          </w:tcPr>
+          <w:p>
+            <w:r>
+              <w:rPr>
+                <w:rFonts w:hint="eastAsia"/>
+              </w:rPr>
+              <w:t>本地数据表属性</w:t>
+            </w:r>
+          </w:p>
+        </w:tc>
+        <w:tc>
+          <w:tcPr>
+            <w:tcW w:w="1638" w:type="dxa"/>
+          </w:tcPr>
+          <w:p>
+            <w:r>
+              <w:rPr>
+                <w:rFonts w:hint="eastAsia"/>
+              </w:rPr>
+              <w:t>备注</w:t>
+            </w:r>
+          </w:p>
+        </w:tc>
+      </w:tr>
+      <w:tr>
+        <w:tc>
+          <w:tcPr>
+            <w:tcW w:w="1981" w:type="dxa"/>
+          </w:tcPr>
+          <w:p>
+            <w:proofErr w:type="spellStart"/>
+            <w:r>
+              <w:t>ProductID</w:t>
+            </w:r>
+            <w:proofErr w:type="spellEnd"/>
+          </w:p>
+        </w:tc>
+        <w:tc>
+          <w:tcPr>
+            <w:tcW w:w="1641" w:type="dxa"/>
+          </w:tcPr>
+          <w:p>
+            <w:r>
+              <w:rPr>
+                <w:rFonts w:hint="eastAsia"/>
+              </w:rPr>
+              <w:t>string</w:t>
+            </w:r>
+          </w:p>
+        </w:tc>
+        <w:tc>
+          <w:tcPr>
+            <w:tcW w:w="1624" w:type="dxa"/>
+          </w:tcPr>
+          <w:p/>
+        </w:tc>
+        <w:tc>
+          <w:tcPr>
+            <w:tcW w:w="1638" w:type="dxa"/>
+          </w:tcPr>
+          <w:p>
+            <w:r>
+              <w:rPr>
+                <w:rFonts w:hint="eastAsia"/>
+              </w:rPr>
+              <w:t>p</w:t>
+            </w:r>
+            <w:r>
+              <w:rPr>
+                <w:rFonts w:hint="eastAsia"/>
+              </w:rPr>
+              <w:t>31</w:t>
+            </w:r>
+          </w:p>
+        </w:tc>
+        <w:tc>
+          <w:tcPr>
+            <w:tcW w:w="1638" w:type="dxa"/>
+          </w:tcPr>
+          <w:p>
+            <w:r>
+              <w:rPr>
+                <w:rFonts w:hint="eastAsia"/>
+              </w:rPr>
+              <w:t>商品</w:t>
+            </w:r>
+            <w:r>
+              <w:rPr>
+                <w:rFonts w:hint="eastAsia"/>
+              </w:rPr>
+              <w:t>ID</w:t>
+            </w:r>
+          </w:p>
+        </w:tc>
+      </w:tr>
+      <w:tr>
+        <w:tc>
+          <w:tcPr>
+            <w:tcW w:w="1981" w:type="dxa"/>
+          </w:tcPr>
+          <w:p>
+            <w:proofErr w:type="spellStart"/>
+            <w:r>
+              <w:t>CategoryID</w:t>
+            </w:r>
+            <w:proofErr w:type="spellEnd"/>
+          </w:p>
+        </w:tc>
+        <w:tc>
+          <w:tcPr>
+            <w:tcW w:w="1641" w:type="dxa"/>
+          </w:tcPr>
+          <w:p>
+            <w:proofErr w:type="spellStart"/>
+            <w:r>
+              <w:rPr>
+                <w:rFonts w:hint="eastAsia"/>
+              </w:rPr>
+              <w:t>int</w:t>
+            </w:r>
+            <w:proofErr w:type="spellEnd"/>
+          </w:p>
+        </w:tc>
+        <w:tc>
+          <w:tcPr>
+            <w:tcW w:w="1624" w:type="dxa"/>
+          </w:tcPr>
+          <w:p/>
+        </w:tc>
+        <w:tc>
+          <w:tcPr>
+            <w:tcW w:w="1638" w:type="dxa"/>
+          </w:tcPr>
+          <w:p>
+            <w:r>
+              <w:rPr>
+                <w:rFonts w:hint="eastAsia"/>
+              </w:rPr>
+              <w:t>商品分类</w:t>
+            </w:r>
+            <w:r>
+              <w:rPr>
+                <w:rFonts w:hint="eastAsia"/>
+              </w:rPr>
+              <w:t>ID</w:t>
+            </w:r>
+          </w:p>
+        </w:tc>
+        <w:tc>
+          <w:tcPr>
+            <w:tcW w:w="1638" w:type="dxa"/>
+          </w:tcPr>
+          <w:p>
+            <w:r>
+              <w:rPr>
+                <w:rFonts w:hint="eastAsia"/>
+              </w:rPr>
+              <w:t>商品类别</w:t>
+            </w:r>
+            <w:r>
+              <w:rPr>
+                <w:rFonts w:hint="eastAsia"/>
+              </w:rPr>
+              <w:t xml:space="preserve"> ID</w:t>
+            </w:r>
+          </w:p>
+        </w:tc>
+      </w:tr>
+      <w:tr>
+        <w:tc>
+          <w:tcPr>
+            <w:tcW w:w="1981" w:type="dxa"/>
+          </w:tcPr>
+          <w:p>
+            <w:proofErr w:type="spellStart"/>
+            <w:r>
+              <w:t>CategoryName</w:t>
+            </w:r>
+            <w:proofErr w:type="spellEnd"/>
+          </w:p>
+        </w:tc>
+        <w:tc>
+          <w:tcPr>
+            <w:tcW w:w="1641" w:type="dxa"/>
+          </w:tcPr>
+          <w:p>
+            <w:r>
+              <w:rPr>
+                <w:rFonts w:hint="eastAsia"/>
+              </w:rPr>
+              <w:t>string</w:t>
+            </w:r>
+          </w:p>
+        </w:tc>
+        <w:tc>
+          <w:tcPr>
+            <w:tcW w:w="1624" w:type="dxa"/>
+          </w:tcPr>
+          <w:p/>
+        </w:tc>
+        <w:tc>
+          <w:tcPr>
+            <w:tcW w:w="1638" w:type="dxa"/>
+          </w:tcPr>
+          <w:p/>
+        </w:tc>
+        <w:tc>
+          <w:tcPr>
+            <w:tcW w:w="1638" w:type="dxa"/>
+          </w:tcPr>
+          <w:p>
+            <w:r>
+              <w:t>商品类别名称</w:t>
+            </w:r>
+          </w:p>
+        </w:tc>
+      </w:tr>
+      <w:tr>
+        <w:tc>
+          <w:tcPr>
+            <w:tcW w:w="1981" w:type="dxa"/>
+          </w:tcPr>
+          <w:p>
+            <w:proofErr w:type="spellStart"/>
+            <w:r>
+              <w:t>ProductName</w:t>
+            </w:r>
+            <w:proofErr w:type="spellEnd"/>
+          </w:p>
+        </w:tc>
+        <w:tc>
+          <w:tcPr>
+            <w:tcW w:w="1641" w:type="dxa"/>
+          </w:tcPr>
+          <w:p>
+            <w:r>
+              <w:rPr>
+                <w:rFonts w:hint="eastAsia"/>
+              </w:rPr>
+              <w:t>string</w:t>
+            </w:r>
+          </w:p>
+        </w:tc>
+        <w:tc>
+          <w:tcPr>
+            <w:tcW w:w="1624" w:type="dxa"/>
+          </w:tcPr>
+          <w:p/>
+        </w:tc>
+        <w:tc>
+          <w:tcPr>
+            <w:tcW w:w="1638" w:type="dxa"/>
+          </w:tcPr>
+          <w:p>
+            <w:r>
+              <w:rPr>
+                <w:rFonts w:hint="eastAsia"/>
+              </w:rPr>
+              <w:t>商品名称</w:t>
+            </w:r>
+          </w:p>
+        </w:tc>
+        <w:tc>
+          <w:tcPr>
+            <w:tcW w:w="1638" w:type="dxa"/>
+          </w:tcPr>
+          <w:p>
+            <w:r>
+              <w:rPr>
+                <w:rFonts w:hint="eastAsia"/>
+              </w:rPr>
+              <w:t>商品名称</w:t>
+            </w:r>
+          </w:p>
+        </w:tc>
+      </w:tr>
+      <w:tr>
+        <w:tc>
+          <w:tcPr>
+            <w:tcW w:w="1981" w:type="dxa"/>
+          </w:tcPr>
+          <w:p>
+            <w:proofErr w:type="spellStart"/>
+            <w:r>
+              <w:t>BriefName</w:t>
+            </w:r>
+            <w:proofErr w:type="spellEnd"/>
+          </w:p>
+        </w:tc>
+        <w:tc>
+          <w:tcPr>
+            <w:tcW w:w="1641" w:type="dxa"/>
+          </w:tcPr>
+          <w:p>
+            <w:r>
+              <w:rPr>
+                <w:rFonts w:hint="eastAsia"/>
+              </w:rPr>
+              <w:t>string</w:t>
+            </w:r>
+          </w:p>
+        </w:tc>
+        <w:tc>
+          <w:tcPr>
+            <w:tcW w:w="1624" w:type="dxa"/>
+          </w:tcPr>
+          <w:p/>
+        </w:tc>
+        <w:tc>
+          <w:tcPr>
+            <w:tcW w:w="1638" w:type="dxa"/>
+          </w:tcPr>
+          <w:p>
+            <w:r>
+              <w:rPr>
+                <w:rFonts w:hint="eastAsia"/>
+              </w:rPr>
+              <w:t>品名简称</w:t>
+            </w:r>
+          </w:p>
+        </w:tc>
+        <w:tc>
+          <w:tcPr>
+            <w:tcW w:w="1638" w:type="dxa"/>
+          </w:tcPr>
+          <w:p>
+            <w:r>
+              <w:t>商品简称</w:t>
+            </w:r>
+          </w:p>
+        </w:tc>
+      </w:tr>
+      <w:tr>
+        <w:tc>
+          <w:tcPr>
+            <w:tcW w:w="1981" w:type="dxa"/>
+          </w:tcPr>
+          <w:p>
+            <w:proofErr w:type="spellStart"/>
+            <w:r>
+              <w:t>ProductMode</w:t>
+            </w:r>
+            <w:proofErr w:type="spellEnd"/>
+          </w:p>
+        </w:tc>
+        <w:tc>
+          <w:tcPr>
+            <w:tcW w:w="1641" w:type="dxa"/>
+          </w:tcPr>
+          <w:p>
+            <w:r>
+              <w:rPr>
+                <w:rFonts w:hint="eastAsia"/>
+              </w:rPr>
+              <w:t>string</w:t>
+            </w:r>
+          </w:p>
+        </w:tc>
+        <w:tc>
+          <w:tcPr>
+            <w:tcW w:w="1624" w:type="dxa"/>
+          </w:tcPr>
+          <w:p/>
+        </w:tc>
+        <w:tc>
+          <w:tcPr>
+            <w:tcW w:w="1638" w:type="dxa"/>
+          </w:tcPr>
+          <w:p>
+            <w:r>
+              <w:rPr>
+                <w:rFonts w:hint="eastAsia"/>
+              </w:rPr>
+              <w:t>商品型号</w:t>
+            </w:r>
+          </w:p>
+        </w:tc>
+        <w:tc>
+          <w:tcPr>
+            <w:tcW w:w="1638" w:type="dxa"/>
+          </w:tcPr>
+          <w:p>
+            <w:r>
+              <w:rPr>
+                <w:rFonts w:hint="eastAsia"/>
+              </w:rPr>
+              <w:t>商品型号</w:t>
+            </w:r>
+          </w:p>
+        </w:tc>
+      </w:tr>
+      <w:tr>
+        <w:tc>
+          <w:tcPr>
+            <w:tcW w:w="1981" w:type="dxa"/>
+          </w:tcPr>
+          <w:p>
+            <w:proofErr w:type="spellStart"/>
+            <w:r>
+              <w:t>ProductDesc</w:t>
+            </w:r>
+            <w:proofErr w:type="spellEnd"/>
+          </w:p>
+        </w:tc>
+        <w:tc>
+          <w:tcPr>
+            <w:tcW w:w="1641" w:type="dxa"/>
+          </w:tcPr>
+          <w:p>
+            <w:r>
+              <w:rPr>
+                <w:rFonts w:hint="eastAsia"/>
+              </w:rPr>
+              <w:t>string</w:t>
+            </w:r>
+          </w:p>
+        </w:tc>
+        <w:tc>
+          <w:tcPr>
+            <w:tcW w:w="1624" w:type="dxa"/>
+          </w:tcPr>
+          <w:p/>
+        </w:tc>
+        <w:tc>
+          <w:tcPr>
+            <w:tcW w:w="1638" w:type="dxa"/>
+          </w:tcPr>
+          <w:p>
+            <w:r>
+              <w:rPr>
+                <w:rFonts w:hint="eastAsia"/>
+              </w:rPr>
+              <w:t>商品简述</w:t>
+            </w:r>
+          </w:p>
+        </w:tc>
+        <w:tc>
+          <w:tcPr>
+            <w:tcW w:w="1638" w:type="dxa"/>
+          </w:tcPr>
+          <w:p>
+            <w:r>
+              <w:rPr>
+                <w:rFonts w:hint="eastAsia"/>
+              </w:rPr>
+              <w:t>商品简述</w:t>
+            </w:r>
+          </w:p>
+        </w:tc>
+      </w:tr>
+      <w:tr>
+        <w:tc>
+          <w:tcPr>
+            <w:tcW w:w="1981" w:type="dxa"/>
+          </w:tcPr>
+          <w:p>
+            <w:r>
+              <w:t>Weight</w:t>
+            </w:r>
+          </w:p>
+        </w:tc>
+        <w:tc>
+          <w:tcPr>
+            <w:tcW w:w="1641" w:type="dxa"/>
+          </w:tcPr>
+          <w:p>
+            <w:r>
+              <w:rPr>
+                <w:rFonts w:hint="eastAsia"/>
+              </w:rPr>
+              <w:t>double</w:t>
+            </w:r>
+          </w:p>
+        </w:tc>
+        <w:tc>
+          <w:tcPr>
+            <w:tcW w:w="1624" w:type="dxa"/>
+          </w:tcPr>
+          <w:p/>
+        </w:tc>
+        <w:tc>
+          <w:tcPr>
+            <w:tcW w:w="1638" w:type="dxa"/>
+          </w:tcPr>
+          <w:p>
+            <w:r>
+              <w:rPr>
+                <w:rFonts w:hint="eastAsia"/>
+              </w:rPr>
+              <w:t>商品物流重量</w:t>
+            </w:r>
+          </w:p>
+        </w:tc>
+        <w:tc>
+          <w:tcPr>
+            <w:tcW w:w="1638" w:type="dxa"/>
+          </w:tcPr>
+          <w:p>
+            <w:r>
+              <w:rPr>
+                <w:rFonts w:hint="eastAsia"/>
+              </w:rPr>
+              <w:t>重量</w:t>
+            </w:r>
+            <w:r>
+              <w:rPr>
+                <w:rFonts w:hint="eastAsia"/>
+              </w:rPr>
+              <w:t>(</w:t>
+            </w:r>
+            <w:r>
+              <w:rPr>
+                <w:rFonts w:hint="eastAsia"/>
+              </w:rPr>
+              <w:t>单位</w:t>
+            </w:r>
+            <w:r>
+              <w:rPr>
+                <w:rFonts w:hint="eastAsia"/>
+              </w:rPr>
+              <w:t>:</w:t>
+            </w:r>
+            <w:r>
+              <w:rPr>
+                <w:rFonts w:hint="eastAsia"/>
+              </w:rPr>
+              <w:t>克</w:t>
+            </w:r>
+            <w:r>
+              <w:rPr>
+                <w:rFonts w:hint="eastAsia"/>
+              </w:rPr>
+              <w:t>)</w:t>
+            </w:r>
+          </w:p>
+        </w:tc>
+      </w:tr>
+      <w:tr>
+        <w:tc>
+          <w:tcPr>
+            <w:tcW w:w="1981" w:type="dxa"/>
+          </w:tcPr>
+          <w:p>
+            <w:proofErr w:type="spellStart"/>
+            <w:r>
+              <w:t>ProductDescLong</w:t>
+            </w:r>
+            <w:proofErr w:type="spellEnd"/>
+          </w:p>
+        </w:tc>
+        <w:tc>
+          <w:tcPr>
+            <w:tcW w:w="1641" w:type="dxa"/>
+          </w:tcPr>
+          <w:p>
+            <w:r>
+              <w:rPr>
+                <w:rFonts w:hint="eastAsia"/>
+              </w:rPr>
+              <w:t>string</w:t>
+            </w:r>
+          </w:p>
+        </w:tc>
+        <w:tc>
+          <w:tcPr>
+            <w:tcW w:w="1624" w:type="dxa"/>
+          </w:tcPr>
+          <w:p/>
+        </w:tc>
+        <w:tc>
+          <w:tcPr>
+            <w:tcW w:w="1638" w:type="dxa"/>
+          </w:tcPr>
+          <w:p>
+            <w:r>
+              <w:rPr>
+                <w:rFonts w:hint="eastAsia"/>
+              </w:rPr>
+              <w:t>商品详细描述</w:t>
+            </w:r>
+          </w:p>
+        </w:tc>
+        <w:tc>
+          <w:tcPr>
+            <w:tcW w:w="1638" w:type="dxa"/>
+          </w:tcPr>
+          <w:p>
+            <w:r>
+              <w:t>详细描述</w:t>
+            </w:r>
+          </w:p>
+        </w:tc>
+      </w:tr>
+      <w:tr>
+        <w:tc>
+          <w:tcPr>
+            <w:tcW w:w="1981" w:type="dxa"/>
+          </w:tcPr>
+          <w:p>
+            <w:proofErr w:type="spellStart"/>
+            <w:r>
+              <w:t>ProductPhotoDesc</w:t>
+            </w:r>
+            <w:proofErr w:type="spellEnd"/>
+          </w:p>
+        </w:tc>
+        <w:tc>
+          <w:tcPr>
+            <w:tcW w:w="1641" w:type="dxa"/>
+          </w:tcPr>
+          <w:p>
+            <w:r>
+              <w:rPr>
+                <w:rFonts w:hint="eastAsia"/>
+              </w:rPr>
+              <w:t>string</w:t>
+            </w:r>
+          </w:p>
+        </w:tc>
+        <w:tc>
+          <w:tcPr>
+            <w:tcW w:w="1624" w:type="dxa"/>
+          </w:tcPr>
+          <w:p/>
+        </w:tc>
+        <w:tc>
+          <w:tcPr>
+            <w:tcW w:w="1638" w:type="dxa"/>
+          </w:tcPr>
+          <w:p>
+            <w:r>
+              <w:rPr>
+                <w:rFonts w:hint="eastAsia"/>
+              </w:rPr>
+              <w:t>p32</w:t>
+            </w:r>
+          </w:p>
+        </w:tc>
+        <w:tc>
+          <w:tcPr>
+            <w:tcW w:w="1638" w:type="dxa"/>
+          </w:tcPr>
+          <w:p>
+            <w:r>
+              <w:t>以图片方式展示的详细描述</w:t>
+            </w:r>
+          </w:p>
+        </w:tc>
+      </w:tr>
+      <w:tr>
+        <w:tc>
+          <w:tcPr>
+            <w:tcW w:w="1981" w:type="dxa"/>
+          </w:tcPr>
+          <w:p>
+            <w:pPr>
+              <w:rPr>
+                <w:highlight w:val="yellow"/>
+              </w:rPr>
+            </w:pPr>
+            <w:r>
+              <w:lastRenderedPageBreak/>
+              <w:t>Performance</w:t>
+            </w:r>
+          </w:p>
+        </w:tc>
+        <w:tc>
+          <w:tcPr>
+            <w:tcW w:w="1641" w:type="dxa"/>
+          </w:tcPr>
+          <w:p>
+            <w:r>
+              <w:rPr>
+                <w:rFonts w:hint="eastAsia"/>
+              </w:rPr>
+              <w:t>string</w:t>
+            </w:r>
+          </w:p>
+        </w:tc>
+        <w:tc>
+          <w:tcPr>
+            <w:tcW w:w="1624" w:type="dxa"/>
+          </w:tcPr>
+          <w:p/>
+        </w:tc>
+        <w:tc>
+          <w:tcPr>
+            <w:tcW w:w="1638" w:type="dxa"/>
+          </w:tcPr>
+          <w:p>
+            <w:r>
+              <w:rPr>
+                <w:rFonts w:hint="eastAsia"/>
+              </w:rPr>
+              <w:t>p33</w:t>
+            </w:r>
+          </w:p>
+        </w:tc>
+        <w:tc>
+          <w:tcPr>
+            <w:tcW w:w="1638" w:type="dxa"/>
+          </w:tcPr>
+          <w:p>
+            <w:r>
+              <w:t>详细规格</w:t>
+            </w:r>
+          </w:p>
+        </w:tc>
+      </w:tr>
+      <w:tr>
+        <w:tc>
+          <w:tcPr>
+            <w:tcW w:w="1981" w:type="dxa"/>
+          </w:tcPr>
+          <w:p>
+            <w:r>
+              <w:t>Warranty</w:t>
+            </w:r>
+          </w:p>
+        </w:tc>
+        <w:tc>
+          <w:tcPr>
+            <w:tcW w:w="1641" w:type="dxa"/>
+          </w:tcPr>
+          <w:p>
+            <w:r>
+              <w:rPr>
+                <w:rFonts w:hint="eastAsia"/>
+              </w:rPr>
+              <w:t>string</w:t>
+            </w:r>
+          </w:p>
+        </w:tc>
+        <w:tc>
+          <w:tcPr>
+            <w:tcW w:w="1624" w:type="dxa"/>
+          </w:tcPr>
+          <w:p/>
+        </w:tc>
+        <w:tc>
+          <w:tcPr>
+            <w:tcW w:w="1638" w:type="dxa"/>
+          </w:tcPr>
+          <w:p>
+            <w:r>
+              <w:rPr>
+                <w:rFonts w:hint="eastAsia"/>
+              </w:rPr>
+              <w:t>p34</w:t>
+            </w:r>
+          </w:p>
+        </w:tc>
+        <w:tc>
+          <w:tcPr>
+            <w:tcW w:w="1638" w:type="dxa"/>
+          </w:tcPr>
+          <w:p>
+            <w:r>
+              <w:t>售后服务</w:t>
+            </w:r>
+          </w:p>
+        </w:tc>
+      </w:tr>
+      <w:tr>
+        <w:tc>
+          <w:tcPr>
+            <w:tcW w:w="1981" w:type="dxa"/>
+          </w:tcPr>
+          <w:p>
+            <w:r>
+              <w:t>Attention</w:t>
+            </w:r>
+          </w:p>
+        </w:tc>
+        <w:tc>
+          <w:tcPr>
+            <w:tcW w:w="1641" w:type="dxa"/>
+          </w:tcPr>
+          <w:p>
+            <w:r>
+              <w:rPr>
+                <w:rFonts w:hint="eastAsia"/>
+              </w:rPr>
+              <w:t>string</w:t>
+            </w:r>
+          </w:p>
+        </w:tc>
+        <w:tc>
+          <w:tcPr>
+            <w:tcW w:w="1624" w:type="dxa"/>
+          </w:tcPr>
+          <w:p/>
+        </w:tc>
+        <w:tc>
+          <w:tcPr>
+            <w:tcW w:w="1638" w:type="dxa"/>
+          </w:tcPr>
+          <w:p>
+            <w:r>
+              <w:rPr>
+                <w:rFonts w:hint="eastAsia"/>
+              </w:rPr>
+              <w:t>p35</w:t>
+            </w:r>
+          </w:p>
+        </w:tc>
+        <w:tc>
+          <w:tcPr>
+            <w:tcW w:w="1638" w:type="dxa"/>
+          </w:tcPr>
+          <w:p>
+            <w:r>
+              <w:t>购买须知</w:t>
+            </w:r>
+          </w:p>
+        </w:tc>
+      </w:tr>
+      <w:tr>
+        <w:tc>
+          <w:tcPr>
+            <w:tcW w:w="1981" w:type="dxa"/>
+          </w:tcPr>
+          <w:p>
+            <w:proofErr w:type="spellStart"/>
+            <w:r>
+              <w:t>DefaultImage</w:t>
+            </w:r>
+            <w:proofErr w:type="spellEnd"/>
+          </w:p>
+        </w:tc>
+        <w:tc>
+          <w:tcPr>
+            <w:tcW w:w="1641" w:type="dxa"/>
+          </w:tcPr>
+          <w:p>
+            <w:r>
+              <w:rPr>
+                <w:rFonts w:hint="eastAsia"/>
+              </w:rPr>
+              <w:t>string</w:t>
+            </w:r>
+          </w:p>
+        </w:tc>
+        <w:tc>
+          <w:tcPr>
+            <w:tcW w:w="1624" w:type="dxa"/>
+          </w:tcPr>
+          <w:p/>
+        </w:tc>
+        <w:tc>
+          <w:tcPr>
+            <w:tcW w:w="1638" w:type="dxa"/>
+          </w:tcPr>
+          <w:p>
+            <w:r>
+              <w:rPr>
+                <w:rFonts w:hint="eastAsia"/>
+              </w:rPr>
+              <w:t>-</w:t>
+            </w:r>
+          </w:p>
+        </w:tc>
+        <w:tc>
+          <w:tcPr>
+            <w:tcW w:w="1638" w:type="dxa"/>
+          </w:tcPr>
+          <w:p>
+            <w:r>
+              <w:t>默认图片</w:t>
+            </w:r>
+          </w:p>
+        </w:tc>
+      </w:tr>
+      <w:tr>
+        <w:tc>
+          <w:tcPr>
+            <w:tcW w:w="1981" w:type="dxa"/>
+          </w:tcPr>
+          <w:p>
+            <w:proofErr w:type="spellStart"/>
+            <w:r>
+              <w:t>PromotionTitle</w:t>
+            </w:r>
+            <w:proofErr w:type="spellEnd"/>
+          </w:p>
+        </w:tc>
+        <w:tc>
+          <w:tcPr>
+            <w:tcW w:w="1641" w:type="dxa"/>
+          </w:tcPr>
+          <w:p>
+            <w:r>
+              <w:rPr>
+                <w:rFonts w:hint="eastAsia"/>
+              </w:rPr>
+              <w:t>string</w:t>
+            </w:r>
+          </w:p>
+        </w:tc>
+        <w:tc>
+          <w:tcPr>
+            <w:tcW w:w="1624" w:type="dxa"/>
+          </w:tcPr>
+          <w:p/>
+        </w:tc>
+        <w:tc>
+          <w:tcPr>
+            <w:tcW w:w="1638" w:type="dxa"/>
+          </w:tcPr>
+          <w:p/>
+        </w:tc>
+        <w:tc>
+          <w:tcPr>
+            <w:tcW w:w="1638" w:type="dxa"/>
+          </w:tcPr>
+          <w:p>
+            <w:r>
+              <w:t>促销标题</w:t>
+            </w:r>
+          </w:p>
+        </w:tc>
+      </w:tr>
+      <w:tr>
+        <w:tc>
+          <w:tcPr>
+            <w:tcW w:w="1981" w:type="dxa"/>
+          </w:tcPr>
+          <w:p>
+            <w:proofErr w:type="spellStart"/>
+            <w:r>
+              <w:t>KeyWords</w:t>
+            </w:r>
+            <w:proofErr w:type="spellEnd"/>
+          </w:p>
+        </w:tc>
+        <w:tc>
+          <w:tcPr>
+            <w:tcW w:w="1641" w:type="dxa"/>
+          </w:tcPr>
+          <w:p>
+            <w:r>
+              <w:rPr>
+                <w:rFonts w:hint="eastAsia"/>
+              </w:rPr>
+              <w:t>string</w:t>
+            </w:r>
+          </w:p>
+        </w:tc>
+        <w:tc>
+          <w:tcPr>
+            <w:tcW w:w="1624" w:type="dxa"/>
+          </w:tcPr>
+          <w:p/>
+        </w:tc>
+        <w:tc>
+          <w:tcPr>
+            <w:tcW w:w="1638" w:type="dxa"/>
+          </w:tcPr>
+          <w:p/>
+        </w:tc>
+        <w:tc>
+          <w:tcPr>
+            <w:tcW w:w="1638" w:type="dxa"/>
+          </w:tcPr>
+          <w:p>
+            <w:r>
+              <w:t>关键字</w:t>
+            </w:r>
+          </w:p>
+        </w:tc>
+      </w:tr>
+      <w:tr>
+        <w:tc>
+          <w:tcPr>
+            <w:tcW w:w="1981" w:type="dxa"/>
+          </w:tcPr>
+          <w:p>
+            <w:proofErr w:type="spellStart"/>
+            <w:r>
+              <w:t>VendorID</w:t>
+            </w:r>
+            <w:proofErr w:type="spellEnd"/>
+          </w:p>
+        </w:tc>
+        <w:tc>
+          <w:tcPr>
+            <w:tcW w:w="1641" w:type="dxa"/>
+          </w:tcPr>
+          <w:p>
+            <w:proofErr w:type="spellStart"/>
+            <w:r>
+              <w:rPr>
+                <w:rFonts w:hint="eastAsia"/>
+              </w:rPr>
+              <w:t>int</w:t>
+            </w:r>
+            <w:proofErr w:type="spellEnd"/>
+          </w:p>
+        </w:tc>
+        <w:tc>
+          <w:tcPr>
+            <w:tcW w:w="1624" w:type="dxa"/>
+          </w:tcPr>
+          <w:p/>
+        </w:tc>
+        <w:tc>
+          <w:tcPr>
+            <w:tcW w:w="1638" w:type="dxa"/>
+          </w:tcPr>
+          <w:p>
+            <w:r>
+              <w:t>p</w:t>
+            </w:r>
+            <w:r>
+              <w:rPr>
+                <w:rFonts w:hint="eastAsia"/>
+              </w:rPr>
+              <w:t>7</w:t>
+            </w:r>
+          </w:p>
+        </w:tc>
+        <w:tc>
+          <w:tcPr>
+            <w:tcW w:w="1638" w:type="dxa"/>
+          </w:tcPr>
+          <w:p>
+            <w:r>
+              <w:t>供应商编号</w:t>
+            </w:r>
+          </w:p>
+        </w:tc>
+      </w:tr>
+      <w:tr>
+        <w:tc>
+          <w:tcPr>
+            <w:tcW w:w="1981" w:type="dxa"/>
+          </w:tcPr>
+          <w:p>
+            <w:proofErr w:type="spellStart"/>
+            <w:r>
+              <w:t>VendorName</w:t>
+            </w:r>
+            <w:proofErr w:type="spellEnd"/>
+          </w:p>
+        </w:tc>
+        <w:tc>
+          <w:tcPr>
+            <w:tcW w:w="1641" w:type="dxa"/>
+          </w:tcPr>
+          <w:p>
+            <w:r>
+              <w:rPr>
+                <w:rFonts w:hint="eastAsia"/>
+              </w:rPr>
+              <w:t>string</w:t>
+            </w:r>
+          </w:p>
+        </w:tc>
+        <w:tc>
+          <w:tcPr>
+            <w:tcW w:w="1624" w:type="dxa"/>
+          </w:tcPr>
+          <w:p/>
+        </w:tc>
+        <w:tc>
+          <w:tcPr>
+            <w:tcW w:w="1638" w:type="dxa"/>
+          </w:tcPr>
+          <w:p>
+            <w:r>
+              <w:t>p</w:t>
+            </w:r>
+            <w:r>
+              <w:rPr>
+                <w:rFonts w:hint="eastAsia"/>
+              </w:rPr>
+              <w:t>37</w:t>
+            </w:r>
+          </w:p>
+        </w:tc>
+        <w:tc>
+          <w:tcPr>
+            <w:tcW w:w="1638" w:type="dxa"/>
+          </w:tcPr>
+          <w:p>
+            <w:r>
+              <w:t>供应商名称</w:t>
+            </w:r>
+          </w:p>
+        </w:tc>
+      </w:tr>
+      <w:tr>
+        <w:tc>
+          <w:tcPr>
+            <w:tcW w:w="1981" w:type="dxa"/>
+          </w:tcPr>
+          <w:p>
+            <w:proofErr w:type="spellStart"/>
+            <w:r>
+              <w:t>BrandID</w:t>
+            </w:r>
+            <w:proofErr w:type="spellEnd"/>
+          </w:p>
+        </w:tc>
+        <w:tc>
+          <w:tcPr>
+            <w:tcW w:w="1641" w:type="dxa"/>
+          </w:tcPr>
+          <w:p>
+            <w:proofErr w:type="spellStart"/>
+            <w:r>
+              <w:rPr>
+                <w:rFonts w:hint="eastAsia"/>
+              </w:rPr>
+              <w:t>int</w:t>
+            </w:r>
+            <w:proofErr w:type="spellEnd"/>
+          </w:p>
+        </w:tc>
+        <w:tc>
+          <w:tcPr>
+            <w:tcW w:w="1624" w:type="dxa"/>
+          </w:tcPr>
+          <w:p/>
+        </w:tc>
+        <w:tc>
+          <w:tcPr>
+            <w:tcW w:w="1638" w:type="dxa"/>
+          </w:tcPr>
+          <w:p>
+            <w:r>
+              <w:rPr>
+                <w:rFonts w:hint="eastAsia"/>
+              </w:rPr>
+              <w:t>商品品牌</w:t>
+            </w:r>
+            <w:r>
+              <w:rPr>
+                <w:rFonts w:hint="eastAsia"/>
+              </w:rPr>
+              <w:t>ID</w:t>
+            </w:r>
+          </w:p>
+        </w:tc>
+        <w:tc>
+          <w:tcPr>
+            <w:tcW w:w="1638" w:type="dxa"/>
+          </w:tcPr>
+          <w:p>
+            <w:r>
+              <w:t>品牌</w:t>
+            </w:r>
+            <w:r>
+              <w:rPr>
+                <w:rFonts w:hint="eastAsia"/>
+              </w:rPr>
+              <w:t>id</w:t>
+            </w:r>
+          </w:p>
+        </w:tc>
+      </w:tr>
+      <w:tr>
+        <w:tc>
+          <w:tcPr>
+            <w:tcW w:w="1981" w:type="dxa"/>
+          </w:tcPr>
+          <w:p>
+            <w:proofErr w:type="spellStart"/>
+            <w:r>
+              <w:t>BrandName</w:t>
+            </w:r>
+            <w:proofErr w:type="spellEnd"/>
+          </w:p>
+        </w:tc>
+        <w:tc>
+          <w:tcPr>
+            <w:tcW w:w="1641" w:type="dxa"/>
+          </w:tcPr>
+          <w:p>
+            <w:r>
+              <w:rPr>
+                <w:rFonts w:hint="eastAsia"/>
+              </w:rPr>
+              <w:t>string</w:t>
+            </w:r>
+          </w:p>
+        </w:tc>
+        <w:tc>
+          <w:tcPr>
+            <w:tcW w:w="1624" w:type="dxa"/>
+          </w:tcPr>
+          <w:p/>
+        </w:tc>
+        <w:tc>
+          <w:tcPr>
+            <w:tcW w:w="1638" w:type="dxa"/>
+          </w:tcPr>
+          <w:p/>
+        </w:tc>
+        <w:tc>
+          <w:tcPr>
+            <w:tcW w:w="1638" w:type="dxa"/>
+          </w:tcPr>
+          <w:p>
+            <w:r>
+              <w:t>品牌名称</w:t>
+            </w:r>
+          </w:p>
+        </w:tc>
+      </w:tr>
+      <w:tr>
+        <w:tc>
+          <w:tcPr>
+            <w:tcW w:w="1981" w:type="dxa"/>
+          </w:tcPr>
+          <w:p>
+            <w:proofErr w:type="spellStart"/>
+            <w:r>
+              <w:t>ProductTradeType</w:t>
+            </w:r>
+            <w:proofErr w:type="spellEnd"/>
+          </w:p>
+        </w:tc>
+        <w:tc>
+          <w:tcPr>
+            <w:tcW w:w="1641" w:type="dxa"/>
+          </w:tcPr>
+          <w:p>
+            <w:proofErr w:type="spellStart"/>
+            <w:r>
+              <w:rPr>
+                <w:rFonts w:hint="eastAsia"/>
+              </w:rPr>
+              <w:t>int</w:t>
+            </w:r>
+            <w:proofErr w:type="spellEnd"/>
+          </w:p>
+        </w:tc>
+        <w:tc>
+          <w:tcPr>
+            <w:tcW w:w="1624" w:type="dxa"/>
+          </w:tcPr>
+          <w:p/>
+        </w:tc>
+        <w:tc>
+          <w:tcPr>
+            <w:tcW w:w="1638" w:type="dxa"/>
+          </w:tcPr>
+          <w:p>
+            <w:r>
+              <w:rPr>
+                <w:rFonts w:hint="eastAsia"/>
+              </w:rPr>
+              <w:t>贸易类型</w:t>
+            </w:r>
+          </w:p>
+        </w:tc>
+        <w:tc>
+          <w:tcPr>
+            <w:tcW w:w="1638" w:type="dxa"/>
+          </w:tcPr>
+          <w:p>
+            <w:r>
+              <w:t>贸易类型</w:t>
+            </w:r>
+          </w:p>
+          <w:p>
+            <w:r>
+              <w:t xml:space="preserve">0 = </w:t>
+            </w:r>
+            <w:r>
+              <w:t>直邮</w:t>
+            </w:r>
+          </w:p>
+          <w:p>
+            <w:r>
+              <w:t xml:space="preserve">1 = </w:t>
+            </w:r>
+            <w:r>
+              <w:t>自贸</w:t>
+            </w:r>
+          </w:p>
+        </w:tc>
+      </w:tr>
+      <w:tr>
+        <w:tc>
+          <w:tcPr>
+            <w:tcW w:w="1981" w:type="dxa"/>
+          </w:tcPr>
+          <w:p>
+            <w:proofErr w:type="spellStart"/>
+            <w:r>
+              <w:t>OnlineQty</w:t>
+            </w:r>
+            <w:proofErr w:type="spellEnd"/>
+          </w:p>
+        </w:tc>
+        <w:tc>
+          <w:tcPr>
+            <w:tcW w:w="1641" w:type="dxa"/>
+          </w:tcPr>
+          <w:p>
+            <w:proofErr w:type="spellStart"/>
+            <w:r>
+              <w:rPr>
+                <w:rFonts w:hint="eastAsia"/>
+              </w:rPr>
+              <w:t>int</w:t>
+            </w:r>
+            <w:proofErr w:type="spellEnd"/>
+          </w:p>
+        </w:tc>
+        <w:tc>
+          <w:tcPr>
+            <w:tcW w:w="1624" w:type="dxa"/>
+          </w:tcPr>
+          <w:p/>
+        </w:tc>
+        <w:tc>
+          <w:tcPr>
+            <w:tcW w:w="1638" w:type="dxa"/>
+          </w:tcPr>
+          <w:p>
+            <w:r>
+              <w:t>p</w:t>
+            </w:r>
+            <w:r>
+              <w:rPr>
+                <w:rFonts w:hint="eastAsia"/>
+              </w:rPr>
+              <w:t>5</w:t>
+            </w:r>
+          </w:p>
+        </w:tc>
+        <w:tc>
+          <w:tcPr>
+            <w:tcW w:w="1638" w:type="dxa"/>
+          </w:tcPr>
+          <w:p>
+            <w:r>
+              <w:t>渠道独占库存</w:t>
+            </w:r>
+          </w:p>
+        </w:tc>
+      </w:tr>
+      <w:tr>
+        <w:tc>
+          <w:tcPr>
+            <w:tcW w:w="1981" w:type="dxa"/>
+          </w:tcPr>
+          <w:p>
+            <w:proofErr w:type="spellStart"/>
+            <w:r>
+              <w:t>PlatformQty</w:t>
+            </w:r>
+            <w:proofErr w:type="spellEnd"/>
+          </w:p>
+        </w:tc>
+        <w:tc>
+          <w:tcPr>
+            <w:tcW w:w="1641" w:type="dxa"/>
+          </w:tcPr>
+          <w:p>
+            <w:proofErr w:type="spellStart"/>
+            <w:r>
+              <w:rPr>
+                <w:rFonts w:hint="eastAsia"/>
+              </w:rPr>
+              <w:t>int</w:t>
+            </w:r>
+            <w:proofErr w:type="spellEnd"/>
+          </w:p>
+        </w:tc>
+        <w:tc>
+          <w:tcPr>
+            <w:tcW w:w="1624" w:type="dxa"/>
+          </w:tcPr>
+          <w:p/>
+        </w:tc>
+        <w:tc>
+          <w:tcPr>
+            <w:tcW w:w="1638" w:type="dxa"/>
+          </w:tcPr>
+          <w:p>
+            <w:r>
+              <w:t>p</w:t>
+            </w:r>
+            <w:r>
+              <w:rPr>
+                <w:rFonts w:hint="eastAsia"/>
+              </w:rPr>
+              <w:t>6</w:t>
+            </w:r>
+          </w:p>
+        </w:tc>
+        <w:tc>
+          <w:tcPr>
+            <w:tcW w:w="1638" w:type="dxa"/>
+          </w:tcPr>
+          <w:p>
+            <w:r>
+              <w:t>平台可售库存</w:t>
+            </w:r>
+          </w:p>
+        </w:tc>
+      </w:tr>
+      <w:tr>
+        <w:tc>
+          <w:tcPr>
+            <w:tcW w:w="1981" w:type="dxa"/>
+          </w:tcPr>
+          <w:p>
+            <w:r>
+              <w:t>Price</w:t>
+            </w:r>
+          </w:p>
+        </w:tc>
+        <w:tc>
+          <w:tcPr>
+            <w:tcW w:w="1641" w:type="dxa"/>
+          </w:tcPr>
+          <w:p>
+            <w:r>
+              <w:rPr>
+                <w:rFonts w:hint="eastAsia"/>
+              </w:rPr>
+              <w:t>double</w:t>
+            </w:r>
+          </w:p>
+        </w:tc>
+        <w:tc>
+          <w:tcPr>
+            <w:tcW w:w="1624" w:type="dxa"/>
+          </w:tcPr>
+          <w:p/>
+        </w:tc>
+        <w:tc>
+          <w:tcPr>
+            <w:tcW w:w="1638" w:type="dxa"/>
+          </w:tcPr>
+          <w:p>
+            <w:r>
+              <w:rPr>
+                <w:rFonts w:hint="eastAsia"/>
+              </w:rPr>
+              <w:t>销售价</w:t>
+            </w:r>
+            <w:bookmarkStart w:id="0" w:name="_GoBack"/>
+            <w:bookmarkEnd w:id="0"/>
+          </w:p>
+        </w:tc>
+        <w:tc>
+          <w:tcPr>
+            <w:tcW w:w="1638" w:type="dxa"/>
+          </w:tcPr>
+          <w:p>
+            <w:r>
+              <w:t>渠道分销价格</w:t>
+            </w:r>
+          </w:p>
+        </w:tc>
+      </w:tr>
+      <w:tr>
+        <w:tc>
+          <w:tcPr>
+            <w:tcW w:w="1981" w:type="dxa"/>
+          </w:tcPr>
+          <w:p>
+            <w:proofErr w:type="spellStart"/>
+            <w:r>
+              <w:t>StoreSysNo</w:t>
+            </w:r>
+            <w:proofErr w:type="spellEnd"/>
+          </w:p>
+        </w:tc>
+        <w:tc>
+          <w:tcPr>
+            <w:tcW w:w="1641" w:type="dxa"/>
+          </w:tcPr>
+          <w:p>
+            <w:proofErr w:type="spellStart"/>
+            <w:r>
+              <w:rPr>
+                <w:rFonts w:hint="eastAsia"/>
+              </w:rPr>
+              <w:t>int</w:t>
+            </w:r>
+            <w:proofErr w:type="spellEnd"/>
+          </w:p>
+        </w:tc>
+        <w:tc>
+          <w:tcPr>
+            <w:tcW w:w="1624" w:type="dxa"/>
+          </w:tcPr>
+          <w:p/>
+        </w:tc>
+        <w:tc>
+          <w:tcPr>
+            <w:tcW w:w="1638" w:type="dxa"/>
+          </w:tcPr>
+          <w:p/>
+        </w:tc>
+        <w:tc>
+          <w:tcPr>
+            <w:tcW w:w="1638" w:type="dxa"/>
+          </w:tcPr>
+          <w:p>
+            <w:r>
+              <w:t>店铺编号</w:t>
+            </w:r>
+          </w:p>
+        </w:tc>
+      </w:tr>
+      <w:tr>
+        <w:tc>
+          <w:tcPr>
+            <w:tcW w:w="1981" w:type="dxa"/>
+          </w:tcPr>
+          <w:p>
+            <w:pPr>
+              <w:rPr>
+                <w:shd w:val="pct15" w:color="auto" w:fill="FFFFFF"/>
+              </w:rPr>
+            </w:pPr>
+            <w:proofErr w:type="spellStart"/>
+            <w:r>
+              <w:rPr>
+                <w:shd w:val="pct15" w:color="auto" w:fill="FFFFFF"/>
+              </w:rPr>
+              <w:t>ProductEntryInfo</w:t>
+            </w:r>
+            <w:proofErr w:type="spellEnd"/>
+          </w:p>
+        </w:tc>
+        <w:tc>
+          <w:tcPr>
+            <w:tcW w:w="1641" w:type="dxa"/>
+          </w:tcPr>
+          <w:p>
+            <w:pPr>
+              <w:rPr>
+                <w:shd w:val="pct15" w:color="auto" w:fill="FFFFFF"/>
+              </w:rPr>
+            </w:pPr>
+          </w:p>
+        </w:tc>
+        <w:tc>
+          <w:tcPr>
+            <w:tcW w:w="1624" w:type="dxa"/>
+          </w:tcPr>
+          <w:p>
+            <w:pPr>
+              <w:rPr>
+                <w:shd w:val="pct15" w:color="auto" w:fill="FFFFFF"/>
+              </w:rPr>
+            </w:pPr>
+          </w:p>
+        </w:tc>
+        <w:tc>
+          <w:tcPr>
+            <w:tcW w:w="1638" w:type="dxa"/>
+          </w:tcPr>
+          <w:p>
+            <w:pPr>
+              <w:rPr>
+                <w:shd w:val="pct15" w:color="auto" w:fill="FFFFFF"/>
+              </w:rPr>
+            </w:pPr>
+          </w:p>
+        </w:tc>
+        <w:tc>
+          <w:tcPr>
+            <w:tcW w:w="1638" w:type="dxa"/>
+          </w:tcPr>
+          <w:p>
+            <w:pPr>
+              <w:rPr>
+                <w:shd w:val="pct15" w:color="auto" w:fill="FFFFFF"/>
+              </w:rPr>
+            </w:pPr>
+            <w:r>
+              <w:rPr>
+                <w:shd w:val="pct15" w:color="auto" w:fill="FFFFFF"/>
+              </w:rPr>
+              <w:t>商品库存</w:t>
+            </w:r>
+            <w:r>
+              <w:rPr>
+                <w:rFonts w:hint="eastAsia"/>
+                <w:shd w:val="pct15" w:color="auto" w:fill="FFFFFF"/>
+              </w:rPr>
+              <w:t>信息</w:t>
+            </w:r>
+          </w:p>
+        </w:tc>
+      </w:tr>
+      <w:tr>
+        <w:tc>
+          <w:tcPr>
+            <w:tcW w:w="8522" w:type="dxa"/>
+            <w:gridSpan w:val="5"/>
+          </w:tcPr>
+          <w:tbl>
+            <w:tblPr>
+              <w:tblStyle w:val="a5"/>
+              <w:tblW w:w="0" w:type="auto"/>
+              <w:tblLook w:val="04A0" w:firstRow="1" w:lastRow="0" w:firstColumn="1" w:lastColumn="0" w:noHBand="0" w:noVBand="1"/>
+            </w:tblPr>
+            <w:tblGrid>
+              <w:gridCol w:w="1924"/>
+              <w:gridCol w:w="1621"/>
+              <w:gridCol w:w="1573"/>
+              <w:gridCol w:w="1592"/>
+              <w:gridCol w:w="1586"/>
+            </w:tblGrid>
+            <w:tr>
+              <w:tc>
+                <w:tcPr>
+                  <w:tcW w:w="1658" w:type="dxa"/>
+                </w:tcPr>
+                <w:p>
+                  <w:proofErr w:type="spellStart"/>
+                  <w:r>
+                    <w:t>ProductName_EN</w:t>
+                  </w:r>
+                  <w:proofErr w:type="spellEnd"/>
+                </w:p>
+              </w:tc>
+              <w:tc>
+                <w:tcPr>
+                  <w:tcW w:w="1658" w:type="dxa"/>
+                </w:tcPr>
+                <w:p>
+                  <w:r>
+                    <w:rPr>
+                      <w:rFonts w:hint="eastAsia"/>
+                    </w:rPr>
+                    <w:t>string</w:t>
+                  </w:r>
+                </w:p>
+              </w:tc>
+              <w:tc>
+                <w:tcPr>
+                  <w:tcW w:w="1658" w:type="dxa"/>
+                </w:tcPr>
+                <w:p>
+                  <w:pPr>
+                    <w:rPr>
+                      <w:highlight w:val="yellow"/>
+                    </w:rPr>
+                  </w:pPr>
+                </w:p>
+              </w:tc>
+              <w:tc>
+                <w:tcPr>
+                  <w:tcW w:w="1658" w:type="dxa"/>
+                </w:tcPr>
+                <w:p>
+                  <w:r>
+                    <w:rPr>
+                      <w:rFonts w:hint="eastAsia"/>
+                    </w:rPr>
+                    <w:t>商品英文名称</w:t>
+                  </w:r>
+                </w:p>
+              </w:tc>
+              <w:tc>
+                <w:tcPr>
+                  <w:tcW w:w="1659" w:type="dxa"/>
+                </w:tcPr>
+                <w:p>
+                  <w:r>
+                    <w:t>商品英文名称</w:t>
+                  </w:r>
+                </w:p>
+              </w:tc>
+            </w:tr>
+            <w:tr>
+              <w:tc>
+                <w:tcPr>
+                  <w:tcW w:w="1658" w:type="dxa"/>
+                </w:tcPr>
+                <w:p>
+                  <w:pPr>
+                    <w:rPr>
+                      <w:highlight w:val="yellow"/>
+                    </w:rPr>
+                  </w:pPr>
+                  <w:r>
+                    <w:t>Specifications</w:t>
+                  </w:r>
+                </w:p>
+              </w:tc>
+              <w:tc>
+                <w:tcPr>
+                  <w:tcW w:w="1658" w:type="dxa"/>
+                </w:tcPr>
+                <w:p>
+                  <w:pPr>
+                    <w:rPr>
+                      <w:highlight w:val="yellow"/>
+                    </w:rPr>
+                  </w:pPr>
+                  <w:r>
+                    <w:rPr>
+                      <w:rFonts w:hint="eastAsia"/>
+                    </w:rPr>
+                    <w:t>string</w:t>
+                  </w:r>
+                </w:p>
+              </w:tc>
+              <w:tc>
+                <w:tcPr>
+                  <w:tcW w:w="1658" w:type="dxa"/>
+                </w:tcPr>
+                <w:p>
+                  <w:pPr>
+                    <w:rPr>
+                      <w:highlight w:val="yellow"/>
+                    </w:rPr>
+                  </w:pPr>
+                </w:p>
+              </w:tc>
+              <w:tc>
+                <w:tcPr>
+                  <w:tcW w:w="1658" w:type="dxa"/>
+                </w:tcPr>
+                <w:p>
+                  <w:pPr>
+                    <w:rPr>
+                      <w:highlight w:val="yellow"/>
+                    </w:rPr>
+                  </w:pPr>
+                  <w:r>
+                    <w:rPr>
+                      <w:rFonts w:hint="eastAsia"/>
+                    </w:rPr>
+                    <w:t>商品规格</w:t>
+                  </w:r>
+                </w:p>
+              </w:tc>
+              <w:tc>
+                <w:tcPr>
+                  <w:tcW w:w="1659" w:type="dxa"/>
+                </w:tcPr>
+                <w:p>
+                  <w:r>
+                    <w:rPr>
+                      <w:rFonts w:hint="eastAsia"/>
+                    </w:rPr>
+                    <w:t>规格</w:t>
+                  </w:r>
+                </w:p>
+              </w:tc>
+            </w:tr>
+            <w:tr>
+              <w:tc>
+                <w:tcPr>
+                  <w:tcW w:w="1658" w:type="dxa"/>
+                </w:tcPr>
+                <w:p>
+                  <w:r>
+                    <w:t>Functions</w:t>
+                  </w:r>
+                </w:p>
+              </w:tc>
+              <w:tc>
+                <w:tcPr>
+                  <w:tcW w:w="1658" w:type="dxa"/>
+                </w:tcPr>
+                <w:p>
+                  <w:r>
+                    <w:rPr>
+                      <w:rFonts w:hint="eastAsia"/>
+                    </w:rPr>
+                    <w:t>string</w:t>
+                  </w:r>
+                </w:p>
+              </w:tc>
+              <w:tc>
+                <w:tcPr>
+                  <w:tcW w:w="1658" w:type="dxa"/>
+                </w:tcPr>
+                <w:p>
+                  <w:pPr>
+                    <w:rPr>
+                      <w:highlight w:val="yellow"/>
+                    </w:rPr>
+                  </w:pPr>
+                </w:p>
+              </w:tc>
+              <w:tc>
+                <w:tcPr>
+                  <w:tcW w:w="1658" w:type="dxa"/>
+                </w:tcPr>
+                <w:p/>
+              </w:tc>
+              <w:tc>
+                <w:tcPr>
+                  <w:tcW w:w="1659" w:type="dxa"/>
+                </w:tcPr>
+                <w:p>
+                  <w:r>
+                    <w:t>功能</w:t>
+                  </w:r>
+                </w:p>
+              </w:tc>
+            </w:tr>
+            <w:tr>
+              <w:tc>
+                <w:tcPr>
+                  <w:tcW w:w="1658" w:type="dxa"/>
+                </w:tcPr>
+                <w:p>
+                  <w:r>
+                    <w:t>Component</w:t>
+                  </w:r>
+                </w:p>
+              </w:tc>
+              <w:tc>
+                <w:tcPr>
+                  <w:tcW w:w="1658" w:type="dxa"/>
+                </w:tcPr>
+                <w:p>
+                  <w:r>
+                    <w:rPr>
+                      <w:rFonts w:hint="eastAsia"/>
+                    </w:rPr>
+                    <w:t>string</w:t>
+                  </w:r>
+                </w:p>
+              </w:tc>
+              <w:tc>
+                <w:tcPr>
+                  <w:tcW w:w="1658" w:type="dxa"/>
+                </w:tcPr>
+                <w:p>
+                  <w:pPr>
+                    <w:rPr>
+                      <w:highlight w:val="yellow"/>
+                    </w:rPr>
+                  </w:pPr>
+                </w:p>
+              </w:tc>
+              <w:tc>
+                <w:tcPr>
+                  <w:tcW w:w="1658" w:type="dxa"/>
+                </w:tcPr>
+                <w:p/>
+              </w:tc>
+              <w:tc>
+                <w:tcPr>
+                  <w:tcW w:w="1659" w:type="dxa"/>
+                </w:tcPr>
+                <w:p>
+                  <w:r>
+                    <w:t>成分</w:t>
+                  </w:r>
+                </w:p>
+              </w:tc>
+            </w:tr>
+            <w:tr>
+              <w:tc>
+                <w:tcPr>
+                  <w:tcW w:w="1658" w:type="dxa"/>
+                </w:tcPr>
+                <w:p>
+                  <w:r>
+                    <w:t>Origin</w:t>
+                  </w:r>
+                </w:p>
+              </w:tc>
+              <w:tc>
+                <w:tcPr>
+                  <w:tcW w:w="1658" w:type="dxa"/>
+                </w:tcPr>
+                <w:p>
+                  <w:r>
+                    <w:rPr>
+                      <w:rFonts w:hint="eastAsia"/>
+                    </w:rPr>
+                    <w:t>string</w:t>
+                  </w:r>
+                </w:p>
+              </w:tc>
+              <w:tc>
+                <w:tcPr>
+                  <w:tcW w:w="1658" w:type="dxa"/>
+                </w:tcPr>
+                <w:p>
+                  <w:pPr>
+                    <w:rPr>
+                      <w:highlight w:val="yellow"/>
+                    </w:rPr>
+                  </w:pPr>
+                </w:p>
+              </w:tc>
+              <w:tc>
+                <w:tcPr>
+                  <w:tcW w:w="1658" w:type="dxa"/>
+                </w:tcPr>
+                <w:p>
+                  <w:r>
+                    <w:t>产地</w:t>
+                  </w:r>
+                </w:p>
+              </w:tc>
+              <w:tc>
+                <w:tcPr>
+                  <w:tcW w:w="1659" w:type="dxa"/>
+                </w:tcPr>
+                <w:p>
+                  <w:r>
+                    <w:t>产地</w:t>
+                  </w:r>
+                </w:p>
+              </w:tc>
+            </w:tr>
+            <w:tr>
+              <w:tc>
+                <w:tcPr>
+                  <w:tcW w:w="1658" w:type="dxa"/>
+                </w:tcPr>
+                <w:p>
+                  <w:r>
+                    <w:t>Purpose</w:t>
+                  </w:r>
+                </w:p>
+              </w:tc>
+              <w:tc>
+                <w:tcPr>
+                  <w:tcW w:w="1658" w:type="dxa"/>
+                </w:tcPr>
+                <w:p>
+                  <w:r>
+                    <w:rPr>
+                      <w:rFonts w:hint="eastAsia"/>
+                    </w:rPr>
+                    <w:t>string</w:t>
+                  </w:r>
+                </w:p>
+              </w:tc>
+              <w:tc>
+                <w:tcPr>
+                  <w:tcW w:w="1658" w:type="dxa"/>
+                </w:tcPr>
+                <w:p>
+                  <w:pPr>
+                    <w:rPr>
+                      <w:highlight w:val="yellow"/>
+                    </w:rPr>
+                  </w:pPr>
+                </w:p>
+              </w:tc>
+              <w:tc>
+                <w:tcPr>
+                  <w:tcW w:w="1658" w:type="dxa"/>
+                </w:tcPr>
+                <w:p/>
+              </w:tc>
+              <w:tc>
+                <w:tcPr>
+                  <w:tcW w:w="1659" w:type="dxa"/>
+                </w:tcPr>
+                <w:p>
+                  <w:r>
+                    <w:t>用途</w:t>
+                  </w:r>
+                </w:p>
+              </w:tc>
+            </w:tr>
+            <w:tr>
+              <w:tc>
+                <w:tcPr>
+                  <w:tcW w:w="1658" w:type="dxa"/>
+                </w:tcPr>
+                <w:p>
+                  <w:proofErr w:type="spellStart"/>
+                  <w:r>
+                    <w:t>TaxUnit</w:t>
+                  </w:r>
+                  <w:proofErr w:type="spellEnd"/>
+                </w:p>
+              </w:tc>
+              <w:tc>
+                <w:tcPr>
+                  <w:tcW w:w="1658" w:type="dxa"/>
+                </w:tcPr>
+                <w:p>
+                  <w:r>
+                    <w:rPr>
+                      <w:rFonts w:hint="eastAsia"/>
+                    </w:rPr>
+                    <w:t>string</w:t>
+                  </w:r>
+                </w:p>
+              </w:tc>
+              <w:tc>
+                <w:tcPr>
+                  <w:tcW w:w="1658" w:type="dxa"/>
+                </w:tcPr>
+                <w:p>
+                  <w:pPr>
+                    <w:rPr>
+                      <w:highlight w:val="yellow"/>
+                    </w:rPr>
+                  </w:pPr>
+                </w:p>
+              </w:tc>
+              <w:tc>
+                <w:tcPr>
+                  <w:tcW w:w="1658" w:type="dxa"/>
+                </w:tcPr>
+                <w:p>
+                  <w:r>
+                    <w:rPr>
+                      <w:rFonts w:hint="eastAsia"/>
+                    </w:rPr>
+                    <w:t>计税单位</w:t>
+                  </w:r>
+                </w:p>
+              </w:tc>
+              <w:tc>
+                <w:tcPr>
+                  <w:tcW w:w="1659" w:type="dxa"/>
+                </w:tcPr>
+                <w:p>
+                  <w:r>
+                    <w:rPr>
+                      <w:rFonts w:hint="eastAsia"/>
+                    </w:rPr>
+                    <w:t>计税单位</w:t>
+                  </w:r>
+                </w:p>
+              </w:tc>
+            </w:tr>
+            <w:tr>
+              <w:tc>
+                <w:tcPr>
+                  <w:tcW w:w="1658" w:type="dxa"/>
+                </w:tcPr>
+                <w:p>
+                  <w:proofErr w:type="spellStart"/>
+                  <w:r>
+                    <w:t>ApplyUnit</w:t>
+                  </w:r>
+                  <w:proofErr w:type="spellEnd"/>
+                </w:p>
+              </w:tc>
+              <w:tc>
+                <w:tcPr>
+                  <w:tcW w:w="1658" w:type="dxa"/>
+                </w:tcPr>
+                <w:p>
+                  <w:r>
+                    <w:rPr>
+                      <w:rFonts w:hint="eastAsia"/>
+                    </w:rPr>
+                    <w:t>string</w:t>
+                  </w:r>
+                </w:p>
+              </w:tc>
+              <w:tc>
+                <w:tcPr>
+                  <w:tcW w:w="1658" w:type="dxa"/>
+                </w:tcPr>
+                <w:p>
+                  <w:pPr>
+                    <w:rPr>
+                      <w:highlight w:val="yellow"/>
+                    </w:rPr>
+                  </w:pPr>
+                </w:p>
+              </w:tc>
+              <w:tc>
+                <w:tcPr>
+                  <w:tcW w:w="1658" w:type="dxa"/>
+                </w:tcPr>
+                <w:p>
+                  <w:r>
+                    <w:rPr>
+                      <w:rFonts w:hint="eastAsia"/>
+                    </w:rPr>
+                    <w:t>申报单位</w:t>
+                  </w:r>
+                </w:p>
+              </w:tc>
+              <w:tc>
+                <w:tcPr>
+                  <w:tcW w:w="1659" w:type="dxa"/>
+                </w:tcPr>
+                <w:p>
+                  <w:r>
+                    <w:rPr>
+                      <w:rFonts w:hint="eastAsia"/>
+                    </w:rPr>
+                    <w:t>申报单位</w:t>
+                  </w:r>
+                </w:p>
+              </w:tc>
+            </w:tr>
+            <w:tr>
+              <w:tc>
+                <w:tcPr>
+                  <w:tcW w:w="1658" w:type="dxa"/>
+                </w:tcPr>
+                <w:p>
+                  <w:proofErr w:type="spellStart"/>
+                  <w:r>
+                    <w:t>TaxQty</w:t>
+                  </w:r>
+                  <w:proofErr w:type="spellEnd"/>
+                </w:p>
+              </w:tc>
+              <w:tc>
+                <w:tcPr>
+                  <w:tcW w:w="1658" w:type="dxa"/>
+                </w:tcPr>
+                <w:p>
+                  <w:r>
+                    <w:rPr>
+                      <w:rFonts w:hint="eastAsia"/>
+                    </w:rPr>
+                    <w:t>double</w:t>
+                  </w:r>
+                </w:p>
+              </w:tc>
+              <w:tc>
+                <w:tcPr>
+                  <w:tcW w:w="1658" w:type="dxa"/>
+                </w:tcPr>
+                <w:p>
+                  <w:pPr>
+                    <w:rPr>
+                      <w:highlight w:val="yellow"/>
+                    </w:rPr>
+                  </w:pPr>
+                </w:p>
+              </w:tc>
+              <w:tc>
+                <w:tcPr>
+                  <w:tcW w:w="1658" w:type="dxa"/>
+                </w:tcPr>
+                <w:p/>
+              </w:tc>
+              <w:tc>
+                <w:tcPr>
+                  <w:tcW w:w="1659" w:type="dxa"/>
+                </w:tcPr>
+                <w:p>
+                  <w:r>
+                    <w:t>计税单位数量</w:t>
+                  </w:r>
+                </w:p>
+              </w:tc>
+            </w:tr>
+            <w:tr>
+              <w:tc>
+                <w:tcPr>
+                  <w:tcW w:w="1658" w:type="dxa"/>
+                </w:tcPr>
+                <w:p>
+                  <w:proofErr w:type="spellStart"/>
+                  <w:r>
+                    <w:t>GrossWeight</w:t>
+                  </w:r>
+                  <w:proofErr w:type="spellEnd"/>
+                </w:p>
+              </w:tc>
+              <w:tc>
+                <w:tcPr>
+                  <w:tcW w:w="1658" w:type="dxa"/>
+                </w:tcPr>
+                <w:p>
+                  <w:r>
+                    <w:rPr>
+                      <w:rFonts w:hint="eastAsia"/>
+                    </w:rPr>
+                    <w:t>double</w:t>
+                  </w:r>
+                </w:p>
+              </w:tc>
+              <w:tc>
+                <w:tcPr>
+                  <w:tcW w:w="1658" w:type="dxa"/>
+                </w:tcPr>
+                <w:p>
+                  <w:pPr>
+                    <w:rPr>
+                      <w:highlight w:val="yellow"/>
+                    </w:rPr>
+                  </w:pPr>
+                </w:p>
+              </w:tc>
+              <w:tc>
+                <w:tcPr>
+                  <w:tcW w:w="1658" w:type="dxa"/>
+                </w:tcPr>
+                <w:p>
+                  <w:r>
+                    <w:rPr>
+                      <w:rFonts w:hint="eastAsia"/>
+                    </w:rPr>
+                    <w:t>商品毛</w:t>
+                  </w:r>
+                </w:p>
+              </w:tc>
+              <w:tc>
+                <w:tcPr>
+                  <w:tcW w:w="1659" w:type="dxa"/>
+                </w:tcPr>
+                <w:p>
+                  <w:r>
+                    <w:t>毛重</w:t>
+                  </w:r>
+                </w:p>
+              </w:tc>
+            </w:tr>
+            <w:tr>
+              <w:tc>
+                <w:tcPr>
+                  <w:tcW w:w="1658" w:type="dxa"/>
+                </w:tcPr>
+                <w:p>
+                  <w:proofErr w:type="spellStart"/>
+                  <w:r>
+                    <w:t>BizType</w:t>
+                  </w:r>
+                  <w:proofErr w:type="spellEnd"/>
+                </w:p>
+              </w:tc>
+              <w:tc>
+                <w:tcPr>
+                  <w:tcW w:w="1658" w:type="dxa"/>
+                </w:tcPr>
+                <w:p>
+                  <w:proofErr w:type="spellStart"/>
+                  <w:r>
+                    <w:rPr>
+                      <w:rFonts w:hint="eastAsia"/>
+                    </w:rPr>
+                    <w:t>int</w:t>
+                  </w:r>
+                  <w:proofErr w:type="spellEnd"/>
+                </w:p>
+              </w:tc>
+              <w:tc>
+                <w:tcPr>
+                  <w:tcW w:w="1658" w:type="dxa"/>
+                </w:tcPr>
+                <w:p>
+                  <w:pPr>
+                    <w:rPr>
+                      <w:highlight w:val="yellow"/>
+                    </w:rPr>
+                  </w:pPr>
+                </w:p>
+              </w:tc>
+              <w:tc>
+                <w:tcPr>
+                  <w:tcW w:w="1658" w:type="dxa"/>
+                </w:tcPr>
+                <w:p/>
+              </w:tc>
+              <w:tc>
+                <w:tcPr>
+                  <w:tcW w:w="1659" w:type="dxa"/>
+                </w:tcPr>
+                <w:p>
+                  <w:r>
+                    <w:t>业务类型</w:t>
+                  </w:r>
+                </w:p>
+                <w:p>
+                  <w:r>
+                    <w:t>0 =</w:t>
+                  </w:r>
+                  <w:r>
+                    <w:t>一般进口</w:t>
+                  </w:r>
+                </w:p>
+                <w:p>
+                  <w:r>
+                    <w:t>1=</w:t>
+                  </w:r>
+                  <w:r>
+                    <w:t>保税进口</w:t>
+                  </w:r>
+                </w:p>
+              </w:tc>
+            </w:tr>
+            <w:tr>
+              <w:tc>
+                <w:tcPr>
+                  <w:tcW w:w="1658" w:type="dxa"/>
+                </w:tcPr>
+                <w:p>
+                  <w:proofErr w:type="spellStart"/>
+                  <w:r>
+                    <w:t>SuttleWeight</w:t>
+                  </w:r>
+                  <w:proofErr w:type="spellEnd"/>
+                </w:p>
+              </w:tc>
+              <w:tc>
+                <w:tcPr>
+                  <w:tcW w:w="1658" w:type="dxa"/>
+                </w:tcPr>
+                <w:p>
+                  <w:r>
+                    <w:rPr>
+                      <w:rFonts w:hint="eastAsia"/>
+                    </w:rPr>
+                    <w:t>double</w:t>
+                  </w:r>
+                </w:p>
+              </w:tc>
+              <w:tc>
+                <w:tcPr>
+                  <w:tcW w:w="1658" w:type="dxa"/>
+                </w:tcPr>
+                <w:p>
+                  <w:pPr>
+                    <w:rPr>
+                      <w:highlight w:val="yellow"/>
+                    </w:rPr>
+                  </w:pPr>
+                </w:p>
+              </w:tc>
+              <w:tc>
+                <w:tcPr>
+                  <w:tcW w:w="1658" w:type="dxa"/>
+                </w:tcPr>
+                <w:p>
+                  <w:r>
+                    <w:rPr>
+                      <w:rFonts w:hint="eastAsia"/>
+                    </w:rPr>
+                    <w:t>商品净重</w:t>
+                  </w:r>
+                </w:p>
+              </w:tc>
+              <w:tc>
+                <w:tcPr>
+                  <w:tcW w:w="1659" w:type="dxa"/>
+                </w:tcPr>
+                <w:p>
+                  <w:r>
+                    <w:t>净重</w:t>
+                  </w:r>
+                </w:p>
+              </w:tc>
+            </w:tr>
+            <w:tr>
+              <w:tc>
+                <w:tcPr>
+                  <w:tcW w:w="1658" w:type="dxa"/>
+                </w:tcPr>
+                <w:p>
+                  <w:r>
+                    <w:t>Note</w:t>
+                  </w:r>
+                </w:p>
+              </w:tc>
+              <w:tc>
+                <w:tcPr>
+                  <w:tcW w:w="1658" w:type="dxa"/>
+                </w:tcPr>
+                <w:p>
+                  <w:r>
+                    <w:rPr>
+                      <w:rFonts w:hint="eastAsia"/>
+                    </w:rPr>
+                    <w:t>string</w:t>
+                  </w:r>
+                </w:p>
+              </w:tc>
+              <w:tc>
+                <w:tcPr>
+                  <w:tcW w:w="1658" w:type="dxa"/>
+                </w:tcPr>
+                <w:p>
+                  <w:pPr>
+                    <w:rPr>
+                      <w:highlight w:val="yellow"/>
+                    </w:rPr>
+                  </w:pPr>
+                </w:p>
+              </w:tc>
+              <w:tc>
+                <w:tcPr>
+                  <w:tcW w:w="1658" w:type="dxa"/>
+                </w:tcPr>
+                <w:p>
+                  <w:r>
+                    <w:rPr>
+                      <w:rFonts w:hint="eastAsia"/>
+                    </w:rPr>
+                    <w:t>商品备注</w:t>
+                  </w:r>
+                </w:p>
+              </w:tc>
+              <w:tc>
+                <w:tcPr>
+                  <w:tcW w:w="1659" w:type="dxa"/>
+                </w:tcPr>
+                <w:p>
+                  <w:r>
+                    <w:t>其他备注</w:t>
+                  </w:r>
+                </w:p>
+              </w:tc>
+            </w:tr>
+            <w:tr>
+              <w:tc>
+                <w:tcPr>
+                  <w:tcW w:w="1658" w:type="dxa"/>
+                </w:tcPr>
+                <w:p>
+                  <w:proofErr w:type="spellStart"/>
+                  <w:r>
+                    <w:t>TariffRate</w:t>
+                  </w:r>
+                  <w:proofErr w:type="spellEnd"/>
+                </w:p>
+              </w:tc>
+              <w:tc>
+                <w:tcPr>
+                  <w:tcW w:w="1658" w:type="dxa"/>
+                </w:tcPr>
+                <w:p>
+                  <w:r>
+                    <w:rPr>
+                      <w:rFonts w:hint="eastAsia"/>
+                    </w:rPr>
+                    <w:t>double</w:t>
+                  </w:r>
+                </w:p>
+              </w:tc>
+              <w:tc>
+                <w:tcPr>
+                  <w:tcW w:w="1658" w:type="dxa"/>
+                </w:tcPr>
+                <w:p>
+                  <w:pPr>
+                    <w:rPr>
+                      <w:highlight w:val="yellow"/>
+                    </w:rPr>
+                  </w:pPr>
+                </w:p>
+              </w:tc>
+              <w:tc>
+                <w:tcPr>
+                  <w:tcW w:w="1658" w:type="dxa"/>
+                </w:tcPr>
+                <w:p/>
+              </w:tc>
+              <w:tc>
+                <w:tcPr>
+                  <w:tcW w:w="1659" w:type="dxa"/>
+                </w:tcPr>
+                <w:p>
+                  <w:r>
+                    <w:t>税率</w:t>
+                  </w:r>
+                </w:p>
+              </w:tc>
+            </w:tr>
+            <w:tr>
+              <w:tc>
+                <w:tcPr>
+                  <w:tcW w:w="1658" w:type="dxa"/>
+                </w:tcPr>
+                <w:p>
+                  <w:proofErr w:type="spellStart"/>
+                  <w:r>
+                    <w:t>EntryCode</w:t>
+                  </w:r>
+                  <w:proofErr w:type="spellEnd"/>
+                </w:p>
+              </w:tc>
+              <w:tc>
+                <w:tcPr>
+                  <w:tcW w:w="1658" w:type="dxa"/>
+                </w:tcPr>
+                <w:p>
+                  <w:r>
+                    <w:rPr>
+                      <w:rFonts w:hint="eastAsia"/>
+                    </w:rPr>
+                    <w:t>string</w:t>
+                  </w:r>
+                </w:p>
+              </w:tc>
+              <w:tc>
+                <w:tcPr>
+                  <w:tcW w:w="1658" w:type="dxa"/>
+                </w:tcPr>
+                <w:p>
+                  <w:pPr>
+                    <w:rPr>
+                      <w:highlight w:val="yellow"/>
+                    </w:rPr>
+                  </w:pPr>
+                </w:p>
+              </w:tc>
+              <w:tc>
+                <w:tcPr>
+                  <w:tcW w:w="1658" w:type="dxa"/>
+                </w:tcPr>
+                <w:p/>
+              </w:tc>
+              <w:tc>
+                <w:tcPr>
+                  <w:tcW w:w="1659" w:type="dxa"/>
+                </w:tcPr>
+                <w:p>
+                  <w:r>
+                    <w:t>备案信息</w:t>
+                  </w:r>
+                </w:p>
+              </w:tc>
+            </w:tr>
+            <w:tr>
+              <w:tc>
+                <w:tcPr>
+                  <w:tcW w:w="1658" w:type="dxa"/>
+                </w:tcPr>
+                <w:p>
+                  <w:proofErr w:type="spellStart"/>
+                  <w:r>
+                    <w:t>ProductStoreType</w:t>
+                  </w:r>
+                  <w:proofErr w:type="spellEnd"/>
+                </w:p>
+              </w:tc>
+              <w:tc>
+                <w:tcPr>
+                  <w:tcW w:w="1658" w:type="dxa"/>
+                </w:tcPr>
+                <w:p>
+                  <w:proofErr w:type="spellStart"/>
+                  <w:r>
+                    <w:rPr>
+                      <w:rFonts w:hint="eastAsia"/>
+                    </w:rPr>
+                    <w:t>int</w:t>
+                  </w:r>
+                  <w:proofErr w:type="spellEnd"/>
+                </w:p>
+              </w:tc>
+              <w:tc>
+                <w:tcPr>
+                  <w:tcW w:w="1658" w:type="dxa"/>
+                </w:tcPr>
+                <w:p>
+                  <w:pPr>
+                    <w:rPr>
+                      <w:highlight w:val="yellow"/>
+                    </w:rPr>
+                  </w:pPr>
+                </w:p>
+              </w:tc>
+              <w:tc>
+                <w:tcPr>
+                  <w:tcW w:w="1658" w:type="dxa"/>
+                </w:tcPr>
+                <w:p/>
+              </w:tc>
+              <w:tc>
+                <w:tcPr>
+                  <w:tcW w:w="1659" w:type="dxa"/>
+                </w:tcPr>
+                <w:p>
+                  <w:r>
+                    <w:t>存储方式</w:t>
+                  </w:r>
+                </w:p>
+                <w:p>
+                  <w:r>
+                    <w:t>0 =</w:t>
+                  </w:r>
+                  <w:r>
+                    <w:t>常温</w:t>
+                  </w:r>
+                </w:p>
+                <w:p>
+                  <w:r>
+                    <w:t>1 =</w:t>
+                  </w:r>
+                  <w:r>
+                    <w:t>冷藏</w:t>
+                  </w:r>
+                </w:p>
+                <w:p>
+                  <w:r>
+                    <w:t>2=</w:t>
+                  </w:r>
+                  <w:r>
+                    <w:t>冷冻</w:t>
+                  </w:r>
+                </w:p>
+              </w:tc>
+            </w:tr>
+            <w:tr>
+              <w:tc>
+                <w:tcPr>
+                  <w:tcW w:w="1658" w:type="dxa"/>
+                </w:tcPr>
+                <w:p>
+                  <w:proofErr w:type="spellStart"/>
+                  <w:r>
+                    <w:t>ManufactureDate</w:t>
+                  </w:r>
+                  <w:proofErr w:type="spellEnd"/>
+                </w:p>
+              </w:tc>
+              <w:tc>
+                <w:tcPr>
+                  <w:tcW w:w="1658" w:type="dxa"/>
+                </w:tcPr>
+                <w:p>
+                  <w:proofErr w:type="spellStart"/>
+                  <w:r>
+                    <w:t>DateTime</w:t>
+                  </w:r>
+                  <w:proofErr w:type="spellEnd"/>
+                </w:p>
+              </w:tc>
+              <w:tc>
+                <w:tcPr>
+                  <w:tcW w:w="1658" w:type="dxa"/>
+                </w:tcPr>
+                <w:p>
+                  <w:pPr>
+                    <w:rPr>
+                      <w:highlight w:val="yellow"/>
+                    </w:rPr>
+                  </w:pPr>
+                </w:p>
+              </w:tc>
+              <w:tc>
+                <w:tcPr>
+                  <w:tcW w:w="1658" w:type="dxa"/>
+                </w:tcPr>
+                <w:p/>
+              </w:tc>
+              <w:tc>
+                <w:tcPr>
+                  <w:tcW w:w="1659" w:type="dxa"/>
+                </w:tcPr>
+                <w:p>
+                  <w:r>
+                    <w:t>出厂日期</w:t>
+                  </w:r>
+                </w:p>
+              </w:tc>
+            </w:tr>
+            <w:tr>
+              <w:tc>
+                <w:tcPr>
+                  <w:tcW w:w="1658" w:type="dxa"/>
+                </w:tcPr>
+                <w:p>
+                  <w:proofErr w:type="spellStart"/>
+                  <w:r>
+                    <w:t>OriginCountryName</w:t>
+                  </w:r>
+                  <w:proofErr w:type="spellEnd"/>
+                </w:p>
+              </w:tc>
+              <w:tc>
+                <w:tcPr>
+                  <w:tcW w:w="1658" w:type="dxa"/>
+                </w:tcPr>
+                <w:p>
+                  <w:r>
+                    <w:rPr>
+                      <w:rFonts w:hint="eastAsia"/>
+                    </w:rPr>
+                    <w:t>string</w:t>
+                  </w:r>
+                </w:p>
+              </w:tc>
+              <w:tc>
+                <w:tcPr>
+                  <w:tcW w:w="1658" w:type="dxa"/>
+                </w:tcPr>
+                <w:p>
+                  <w:pPr>
+                    <w:rPr>
+                      <w:highlight w:val="yellow"/>
+                    </w:rPr>
+                  </w:pPr>
+                </w:p>
+              </w:tc>
+              <w:tc>
+                <w:tcPr>
+                  <w:tcW w:w="1658" w:type="dxa"/>
+                </w:tcPr>
+                <w:p>
+                  <w:r>
+                    <w:t>p</w:t>
+                  </w:r>
+                  <w:r>
+                    <w:rPr>
+                      <w:rFonts w:hint="eastAsia"/>
+                    </w:rPr>
+                    <w:t>39</w:t>
+                  </w:r>
+                </w:p>
+              </w:tc>
+              <w:tc>
+                <w:tcPr>
+                  <w:tcW w:w="1659" w:type="dxa"/>
+                </w:tcPr>
+                <w:p>
+                  <w:r>
+                    <w:t>出产国家</w:t>
+                  </w:r>
+                </w:p>
+              </w:tc>
+            </w:tr>
+          </w:tbl>
+          <w:p/>
+        </w:tc>
+      </w:tr>
+    </w:tbl>
+    <w:p>
+      <w:pPr>
+        <w:ind w:firstLine="420"/>
+      </w:pPr>
     </w:p>
     <w:p>
       <w:pPr>
@@ -4978,6 +8020,7 @@
         <w:rPr>
           <w:rFonts w:hint="eastAsia"/>
         </w:rPr>
+        <w:lastRenderedPageBreak/>
         <w:t>订单</w:t>
       </w:r>
     </w:p>
@@ -5913,7 +8956,6 @@
           <w:p>
             <w:proofErr w:type="spellStart"/>
             <w:r>
-              <w:lastRenderedPageBreak/>
               <w:t>WarehouseID</w:t>
             </w:r>
             <w:proofErr w:type="spellEnd"/>
@@ -6552,6 +9594,7 @@
                     <w:rPr>
                       <w:color w:val="A6A6A6" w:themeColor="background1" w:themeShade="A6"/>
                     </w:rPr>
+                    <w:lastRenderedPageBreak/>
                     <w:t>StatusCode</w:t>
                   </w:r>
                   <w:proofErr w:type="spellEnd"/>
@@ -7925,14 +10968,7 @@
                     <w:rPr>
                       <w:rFonts w:hint="eastAsia"/>
                     </w:rPr>
-                    <w:t>订单物流运输</w:t>
-                  </w:r>
-                  <w:r>
-                    <w:rPr>
-                      <w:rFonts w:hint="eastAsia"/>
-                    </w:rPr>
-                    <w:lastRenderedPageBreak/>
-                    <w:t>公司编号</w:t>
+                    <w:t>订单物流运输公司编号</w:t>
                   </w:r>
                 </w:p>
               </w:tc>
@@ -7953,7 +10989,6 @@
                     <w:rPr>
                       <w:color w:val="A6A6A6" w:themeColor="background1" w:themeShade="A6"/>
                     </w:rPr>
-                    <w:lastRenderedPageBreak/>
                     <w:t>SenderName</w:t>
                   </w:r>
                   <w:proofErr w:type="spellEnd"/>
@@ -10090,14 +13125,7 @@
               <w:rPr>
                 <w:rFonts w:hint="eastAsia"/>
               </w:rPr>
-              <w:t>，其他为不</w:t>
-            </w:r>
-            <w:r>
-              <w:rPr>
-                <w:rFonts w:hint="eastAsia"/>
-              </w:rPr>
-              <w:lastRenderedPageBreak/>
-              <w:t>成功</w:t>
+              <w:t>，其他为不成功</w:t>
             </w:r>
           </w:p>
         </w:tc>
@@ -10110,7 +13138,6 @@
           <w:p>
             <w:proofErr w:type="spellStart"/>
             <w:r>
-              <w:lastRenderedPageBreak/>
               <w:t>Desc</w:t>
             </w:r>
             <w:proofErr w:type="spellEnd"/>
@@ -10548,7 +13575,14 @@
                     <w:rPr>
                       <w:rFonts w:hint="eastAsia"/>
                     </w:rPr>
-                    <w:t>计算的运费金额</w:t>
+                    <w:t>计算的运费</w:t>
+                  </w:r>
+                  <w:r>
+                    <w:rPr>
+                      <w:rFonts w:hint="eastAsia"/>
+                    </w:rPr>
+                    <w:lastRenderedPageBreak/>
+                    <w:t>金额</w:t>
                   </w:r>
                 </w:p>
               </w:tc>
@@ -11472,7 +14506,6 @@
           <w:p>
             <w:proofErr w:type="spellStart"/>
             <w:r>
-              <w:lastRenderedPageBreak/>
               <w:t>SOOutCustomsTime</w:t>
             </w:r>
             <w:proofErr w:type="spellEnd"/>
@@ -12057,7 +15090,14 @@
               <w:rPr>
                 <w:rFonts w:hint="eastAsia"/>
               </w:rPr>
-              <w:t>订单支付信息</w:t>
+              <w:t>订单支付信</w:t>
+            </w:r>
+            <w:r>
+              <w:rPr>
+                <w:rFonts w:hint="eastAsia"/>
+              </w:rPr>
+              <w:lastRenderedPageBreak/>
+              <w:t>息</w:t>
             </w:r>
           </w:p>
         </w:tc>
@@ -12089,6 +15129,7 @@
                 <w:p>
                   <w:proofErr w:type="spellStart"/>
                   <w:r>
+                    <w:lastRenderedPageBreak/>
                     <w:t>ProductAmount</w:t>
                   </w:r>
                   <w:proofErr w:type="spellEnd"/>
@@ -13481,14 +16522,7 @@
                     <w:rPr>
                       <w:rFonts w:hint="eastAsia"/>
                     </w:rPr>
-                    <w:t>市区名</w:t>
-                  </w:r>
-                  <w:r>
-                    <w:rPr>
-                      <w:rFonts w:hint="eastAsia"/>
-                    </w:rPr>
-                    <w:lastRenderedPageBreak/>
-                    <w:t>称</w:t>
+                    <w:t>市区名称</w:t>
                   </w:r>
                 </w:p>
               </w:tc>
@@ -13501,7 +16535,6 @@
                 <w:p>
                   <w:proofErr w:type="spellStart"/>
                   <w:r>
-                    <w:lastRenderedPageBreak/>
                     <w:t>TrackingNumber</w:t>
                   </w:r>
                   <w:proofErr w:type="spellEnd"/>
@@ -13568,7 +16601,6 @@
           <w:p>
             <w:proofErr w:type="spellStart"/>
             <w:r>
-              <w:lastRenderedPageBreak/>
               <w:t>SOAuthenticationInfo</w:t>
             </w:r>
             <w:proofErr w:type="spellEnd"/>
@@ -13868,6 +16900,7 @@
                 </w:tcPr>
                 <w:p>
                   <w:r>
+                    <w:lastRenderedPageBreak/>
                     <w:t>Email</w:t>
                   </w:r>
                 </w:p>
@@ -13987,6 +17020,7 @@
           <w:p>
             <w:proofErr w:type="spellStart"/>
             <w:r>
+              <w:lastRenderedPageBreak/>
               <w:t>ItemList</w:t>
             </w:r>
             <w:proofErr w:type="spellEnd"/>
@@ -15116,7 +18150,6 @@
           <w:p>
             <w:proofErr w:type="spellStart"/>
             <w:r>
-              <w:lastRenderedPageBreak/>
               <w:t>OrderDate</w:t>
             </w:r>
             <w:proofErr w:type="spellEnd"/>
@@ -15588,6 +18621,7 @@
           <w:p>
             <w:proofErr w:type="spellStart"/>
             <w:r>
+              <w:lastRenderedPageBreak/>
               <w:t>SOOutCustomsTime</w:t>
             </w:r>
             <w:proofErr w:type="spellEnd"/>
@@ -16875,7 +19909,6 @@
                     <w:rPr>
                       <w:rFonts w:hint="eastAsia"/>
                     </w:rPr>
-                    <w:lastRenderedPageBreak/>
                     <w:t>2</w:t>
                   </w:r>
                 </w:p>
@@ -16889,7 +19922,6 @@
                     <w:rPr>
                       <w:rFonts w:hint="eastAsia"/>
                     </w:rPr>
-                    <w:lastRenderedPageBreak/>
                     <w:t>收件人收货地址</w:t>
                   </w:r>
                 </w:p>
@@ -16903,7 +19935,6 @@
                 <w:p>
                   <w:proofErr w:type="spellStart"/>
                   <w:r>
-                    <w:lastRenderedPageBreak/>
                     <w:t>ReceiveAreaCode</w:t>
                   </w:r>
                   <w:proofErr w:type="spellEnd"/>
@@ -17565,6 +20596,7 @@
                 <w:p>
                   <w:proofErr w:type="spellStart"/>
                   <w:r>
+                    <w:lastRenderedPageBreak/>
                     <w:t>ReceiveAreaName</w:t>
                   </w:r>
                   <w:proofErr w:type="spellEnd"/>
@@ -18710,7 +21742,6 @@
               <w:rPr>
                 <w:color w:val="FF0000"/>
               </w:rPr>
-              <w:lastRenderedPageBreak/>
               <w:t>Logs</w:t>
             </w:r>
           </w:p>
@@ -18973,6 +22004,7 @@
         <w:rPr>
           <w:rFonts w:hint="eastAsia"/>
         </w:rPr>
+        <w:lastRenderedPageBreak/>
         <w:t>使用说明</w:t>
       </w:r>
     </w:p>
@@ -20780,7 +23812,7 @@
 </file>
 
 <file path=customXml/itemProps1.xml><?xml version="1.0" encoding="utf-8"?>
-<ds:datastoreItem xmlns:ds="http://schemas.openxmlformats.org/officeDocument/2006/customXml" ds:itemID="{37FD84C4-2DE7-4976-9EF8-641C23FBAB62}">
+<ds:datastoreItem xmlns:ds="http://schemas.openxmlformats.org/officeDocument/2006/customXml" ds:itemID="{A866AEA1-015F-4478-9818-DD73E53A6E6E}">
   <ds:schemaRefs>
     <ds:schemaRef ds:uri="http://schemas.openxmlformats.org/officeDocument/2006/bibliography"/>
   </ds:schemaRefs>

</xml_diff>